<commit_message>
Dang Hieu New New
</commit_message>
<xml_diff>
--- a/BTTH1-Nhom 64CNTT3_8.docx
+++ b/BTTH1-Nhom 64CNTT3_8.docx
@@ -989,52 +989,282 @@
     </w:p>
     <w:p>
       <w:pPr>
+        <w:pStyle w:val="ListParagraph"/>
         <w:numPr>
           <w:ilvl w:val="0"/>
-          <w:numId w:val="2"/>
+          <w:numId w:val="14"/>
         </w:numPr>
-        <w:spacing w:line="360" w:lineRule="auto"/>
+        <w:spacing w:after="160" w:line="360" w:lineRule="auto"/>
         <w:jc w:val="both"/>
         <w:rPr>
           <w:rFonts w:ascii="Times New Roman" w:eastAsia="Times New Roman" w:hAnsi="Times New Roman" w:cs="Times New Roman"/>
+          <w:color w:val="000000" w:themeColor="text1"/>
           <w:sz w:val="26"/>
           <w:szCs w:val="26"/>
-          <w:highlight w:val="white"/>
-        </w:rPr>
-      </w:pPr>
-      <w:r>
-        <w:rPr>
-          <w:rFonts w:ascii="Times New Roman" w:eastAsia="Times New Roman" w:hAnsi="Times New Roman" w:cs="Times New Roman"/>
+        </w:rPr>
+      </w:pPr>
+      <w:proofErr w:type="spellStart"/>
+      <w:r>
+        <w:rPr>
+          <w:rFonts w:ascii="Times New Roman" w:eastAsia="Times New Roman" w:hAnsi="Times New Roman" w:cs="Times New Roman"/>
+          <w:color w:val="000000" w:themeColor="text1"/>
           <w:sz w:val="26"/>
           <w:szCs w:val="26"/>
-          <w:highlight w:val="white"/>
-        </w:rPr>
-        <w:t>…</w:t>
+          <w:lang w:val="en-US"/>
+        </w:rPr>
+        <w:t>Thiết</w:t>
+      </w:r>
+      <w:proofErr w:type="spellEnd"/>
+      <w:r>
+        <w:rPr>
+          <w:rFonts w:ascii="Times New Roman" w:eastAsia="Times New Roman" w:hAnsi="Times New Roman" w:cs="Times New Roman"/>
+          <w:color w:val="000000" w:themeColor="text1"/>
+          <w:sz w:val="26"/>
+          <w:szCs w:val="26"/>
+          <w:lang w:val="en-US"/>
+        </w:rPr>
+        <w:t xml:space="preserve"> </w:t>
+      </w:r>
+      <w:proofErr w:type="spellStart"/>
+      <w:r>
+        <w:rPr>
+          <w:rFonts w:ascii="Times New Roman" w:eastAsia="Times New Roman" w:hAnsi="Times New Roman" w:cs="Times New Roman"/>
+          <w:color w:val="000000" w:themeColor="text1"/>
+          <w:sz w:val="26"/>
+          <w:szCs w:val="26"/>
+          <w:lang w:val="en-US"/>
+        </w:rPr>
+        <w:t>kế</w:t>
+      </w:r>
+      <w:proofErr w:type="spellEnd"/>
+      <w:r>
+        <w:rPr>
+          <w:rFonts w:ascii="Times New Roman" w:eastAsia="Times New Roman" w:hAnsi="Times New Roman" w:cs="Times New Roman"/>
+          <w:color w:val="000000" w:themeColor="text1"/>
+          <w:sz w:val="26"/>
+          <w:szCs w:val="26"/>
+          <w:lang w:val="en-US"/>
+        </w:rPr>
+        <w:t xml:space="preserve"> g</w:t>
+      </w:r>
+      <w:r>
+        <w:rPr>
+          <w:rFonts w:ascii="Times New Roman" w:eastAsia="Times New Roman" w:hAnsi="Times New Roman" w:cs="Times New Roman"/>
+          <w:color w:val="000000" w:themeColor="text1"/>
+          <w:sz w:val="26"/>
+          <w:szCs w:val="26"/>
+        </w:rPr>
+        <w:t xml:space="preserve">iao diện đẹp, tinh tế, dễ nhìn </w:t>
       </w:r>
     </w:p>
     <w:p>
       <w:pPr>
+        <w:pStyle w:val="ListParagraph"/>
         <w:numPr>
           <w:ilvl w:val="0"/>
-          <w:numId w:val="2"/>
+          <w:numId w:val="14"/>
         </w:numPr>
-        <w:spacing w:line="360" w:lineRule="auto"/>
+        <w:spacing w:after="160" w:line="360" w:lineRule="auto"/>
         <w:jc w:val="both"/>
         <w:rPr>
           <w:rFonts w:ascii="Times New Roman" w:eastAsia="Times New Roman" w:hAnsi="Times New Roman" w:cs="Times New Roman"/>
+          <w:color w:val="000000" w:themeColor="text1"/>
           <w:sz w:val="26"/>
           <w:szCs w:val="26"/>
-          <w:highlight w:val="white"/>
-        </w:rPr>
-      </w:pPr>
-      <w:r>
-        <w:rPr>
-          <w:rFonts w:ascii="Times New Roman" w:eastAsia="Times New Roman" w:hAnsi="Times New Roman" w:cs="Times New Roman"/>
+        </w:rPr>
+      </w:pPr>
+      <w:r>
+        <w:rPr>
+          <w:rFonts w:ascii="Times New Roman" w:eastAsia="Times New Roman" w:hAnsi="Times New Roman" w:cs="Times New Roman"/>
+          <w:color w:val="000000" w:themeColor="text1"/>
           <w:sz w:val="26"/>
           <w:szCs w:val="26"/>
-          <w:highlight w:val="white"/>
-        </w:rPr>
-        <w:t>Tổng kinh phí cho dự án: … VNĐ</w:t>
+        </w:rPr>
+        <w:t>Bố trí, sắp xếp các nội dung, tính năng chi tiết, rõ ràng</w:t>
+      </w:r>
+    </w:p>
+    <w:p>
+      <w:pPr>
+        <w:pStyle w:val="ListParagraph"/>
+        <w:numPr>
+          <w:ilvl w:val="0"/>
+          <w:numId w:val="14"/>
+        </w:numPr>
+        <w:spacing w:after="160" w:line="360" w:lineRule="auto"/>
+        <w:jc w:val="both"/>
+        <w:rPr>
+          <w:rFonts w:ascii="Times New Roman" w:eastAsia="Times New Roman" w:hAnsi="Times New Roman" w:cs="Times New Roman"/>
+          <w:color w:val="000000" w:themeColor="text1"/>
+          <w:sz w:val="26"/>
+          <w:szCs w:val="26"/>
+        </w:rPr>
+      </w:pPr>
+      <w:r>
+        <w:rPr>
+          <w:rFonts w:ascii="Times New Roman" w:eastAsia="Times New Roman" w:hAnsi="Times New Roman" w:cs="Times New Roman"/>
+          <w:color w:val="000000" w:themeColor="text1"/>
+          <w:sz w:val="26"/>
+          <w:szCs w:val="26"/>
+        </w:rPr>
+        <w:t xml:space="preserve">Tốc độ tải phải nhanh hoặc ít nhất trong </w:t>
+      </w:r>
+      <w:proofErr w:type="spellStart"/>
+      <w:r>
+        <w:rPr>
+          <w:rFonts w:ascii="Times New Roman" w:eastAsia="Times New Roman" w:hAnsi="Times New Roman" w:cs="Times New Roman"/>
+          <w:color w:val="000000" w:themeColor="text1"/>
+          <w:sz w:val="26"/>
+          <w:szCs w:val="26"/>
+          <w:lang w:val="en-US"/>
+        </w:rPr>
+        <w:t>thời</w:t>
+      </w:r>
+      <w:proofErr w:type="spellEnd"/>
+      <w:r>
+        <w:rPr>
+          <w:rFonts w:ascii="Times New Roman" w:eastAsia="Times New Roman" w:hAnsi="Times New Roman" w:cs="Times New Roman"/>
+          <w:color w:val="000000" w:themeColor="text1"/>
+          <w:sz w:val="26"/>
+          <w:szCs w:val="26"/>
+          <w:lang w:val="en-US"/>
+        </w:rPr>
+        <w:t xml:space="preserve"> </w:t>
+      </w:r>
+      <w:proofErr w:type="spellStart"/>
+      <w:r>
+        <w:rPr>
+          <w:rFonts w:ascii="Times New Roman" w:eastAsia="Times New Roman" w:hAnsi="Times New Roman" w:cs="Times New Roman"/>
+          <w:color w:val="000000" w:themeColor="text1"/>
+          <w:sz w:val="26"/>
+          <w:szCs w:val="26"/>
+          <w:lang w:val="en-US"/>
+        </w:rPr>
+        <w:t>gian</w:t>
+      </w:r>
+      <w:proofErr w:type="spellEnd"/>
+      <w:r>
+        <w:rPr>
+          <w:rFonts w:ascii="Times New Roman" w:eastAsia="Times New Roman" w:hAnsi="Times New Roman" w:cs="Times New Roman"/>
+          <w:color w:val="000000" w:themeColor="text1"/>
+          <w:sz w:val="26"/>
+          <w:szCs w:val="26"/>
+        </w:rPr>
+        <w:t xml:space="preserve"> chấp nhận </w:t>
+      </w:r>
+      <w:proofErr w:type="spellStart"/>
+      <w:r>
+        <w:rPr>
+          <w:rFonts w:ascii="Times New Roman" w:eastAsia="Times New Roman" w:hAnsi="Times New Roman" w:cs="Times New Roman"/>
+          <w:color w:val="000000" w:themeColor="text1"/>
+          <w:sz w:val="26"/>
+          <w:szCs w:val="26"/>
+          <w:lang w:val="en-US"/>
+        </w:rPr>
+        <w:t>được</w:t>
+      </w:r>
+      <w:proofErr w:type="spellEnd"/>
+    </w:p>
+    <w:p>
+      <w:pPr>
+        <w:pStyle w:val="ListParagraph"/>
+        <w:numPr>
+          <w:ilvl w:val="0"/>
+          <w:numId w:val="14"/>
+        </w:numPr>
+        <w:spacing w:after="160" w:line="360" w:lineRule="auto"/>
+        <w:jc w:val="both"/>
+        <w:rPr>
+          <w:rFonts w:ascii="Times New Roman" w:eastAsia="Times New Roman" w:hAnsi="Times New Roman" w:cs="Times New Roman"/>
+          <w:color w:val="000000" w:themeColor="text1"/>
+          <w:sz w:val="26"/>
+          <w:szCs w:val="26"/>
+        </w:rPr>
+      </w:pPr>
+      <w:r>
+        <w:rPr>
+          <w:rFonts w:ascii="Times New Roman" w:eastAsia="Times New Roman" w:hAnsi="Times New Roman" w:cs="Times New Roman"/>
+          <w:color w:val="000000" w:themeColor="text1"/>
+          <w:sz w:val="26"/>
+          <w:szCs w:val="26"/>
+        </w:rPr>
+        <w:t>Tổng kinh phí cho dự án: 3.000.000 (VNĐ) bao gồm:</w:t>
+      </w:r>
+    </w:p>
+    <w:p>
+      <w:pPr>
+        <w:pStyle w:val="ListParagraph"/>
+        <w:numPr>
+          <w:ilvl w:val="1"/>
+          <w:numId w:val="13"/>
+        </w:numPr>
+        <w:spacing w:after="160" w:line="360" w:lineRule="auto"/>
+        <w:jc w:val="both"/>
+        <w:rPr>
+          <w:rFonts w:ascii="Times New Roman" w:eastAsia="Times New Roman" w:hAnsi="Times New Roman" w:cs="Times New Roman"/>
+          <w:color w:val="000000" w:themeColor="text1"/>
+          <w:sz w:val="26"/>
+          <w:szCs w:val="26"/>
+        </w:rPr>
+      </w:pPr>
+      <w:r>
+        <w:rPr>
+          <w:rFonts w:ascii="Times New Roman" w:eastAsia="Times New Roman" w:hAnsi="Times New Roman" w:cs="Times New Roman"/>
+          <w:color w:val="000000" w:themeColor="text1"/>
+          <w:sz w:val="26"/>
+          <w:szCs w:val="26"/>
+        </w:rPr>
+        <w:t>Chi phí tên miền (.com , .net , .vn): 700.000 -&gt; 800.000 (VNĐ)</w:t>
+      </w:r>
+    </w:p>
+    <w:p>
+      <w:pPr>
+        <w:pStyle w:val="ListParagraph"/>
+        <w:numPr>
+          <w:ilvl w:val="1"/>
+          <w:numId w:val="13"/>
+        </w:numPr>
+        <w:spacing w:after="160" w:line="360" w:lineRule="auto"/>
+        <w:jc w:val="both"/>
+        <w:rPr>
+          <w:rFonts w:ascii="Times New Roman" w:eastAsia="Times New Roman" w:hAnsi="Times New Roman" w:cs="Times New Roman"/>
+          <w:color w:val="000000" w:themeColor="text1"/>
+          <w:sz w:val="26"/>
+          <w:szCs w:val="26"/>
+        </w:rPr>
+      </w:pPr>
+      <w:r>
+        <w:rPr>
+          <w:rFonts w:ascii="Times New Roman" w:eastAsia="Times New Roman" w:hAnsi="Times New Roman" w:cs="Times New Roman"/>
+          <w:color w:val="000000" w:themeColor="text1"/>
+          <w:sz w:val="26"/>
+          <w:szCs w:val="26"/>
+          <w:lang w:val="vi-VN"/>
+        </w:rPr>
+        <w:t>Chi phí thuê hosting: ~ 1.000.000 (VNĐ)</w:t>
+      </w:r>
+    </w:p>
+    <w:p>
+      <w:pPr>
+        <w:pStyle w:val="ListParagraph"/>
+        <w:numPr>
+          <w:ilvl w:val="1"/>
+          <w:numId w:val="13"/>
+        </w:numPr>
+        <w:spacing w:after="160" w:line="360" w:lineRule="auto"/>
+        <w:jc w:val="both"/>
+        <w:rPr>
+          <w:rFonts w:ascii="Times New Roman" w:eastAsia="Times New Roman" w:hAnsi="Times New Roman" w:cs="Times New Roman"/>
+          <w:sz w:val="26"/>
+          <w:szCs w:val="26"/>
+        </w:rPr>
+      </w:pPr>
+      <w:r>
+        <w:rPr>
+          <w:rFonts w:ascii="Times New Roman" w:eastAsia="Times New Roman" w:hAnsi="Times New Roman" w:cs="Times New Roman"/>
+          <w:sz w:val="26"/>
+          <w:szCs w:val="26"/>
+        </w:rPr>
+        <w:t>Các chi phí phát sinh khác: 1.200.000 (VNĐ)</w:t>
       </w:r>
     </w:p>
     <w:p>
@@ -1068,13 +1298,15 @@
     </w:p>
     <w:p>
       <w:pPr>
+        <w:pStyle w:val="ListParagraph"/>
         <w:numPr>
           <w:ilvl w:val="0"/>
-          <w:numId w:val="3"/>
+          <w:numId w:val="16"/>
         </w:numPr>
-        <w:spacing w:line="360" w:lineRule="auto"/>
-        <w:rPr>
-          <w:rFonts w:ascii="Times New Roman" w:eastAsia="Times New Roman" w:hAnsi="Times New Roman" w:cs="Times New Roman"/>
+        <w:spacing w:after="160" w:line="360" w:lineRule="auto"/>
+        <w:rPr>
+          <w:rFonts w:ascii="Times New Roman" w:eastAsia="Times New Roman" w:hAnsi="Times New Roman" w:cs="Times New Roman"/>
+          <w:color w:val="000000" w:themeColor="text1"/>
           <w:sz w:val="26"/>
           <w:szCs w:val="26"/>
         </w:rPr>
@@ -1082,22 +1314,261 @@
       <w:r>
         <w:rPr>
           <w:rFonts w:ascii="Times New Roman" w:eastAsia="Times New Roman" w:hAnsi="Times New Roman" w:cs="Times New Roman"/>
+          <w:color w:val="000000" w:themeColor="text1"/>
           <w:sz w:val="26"/>
           <w:szCs w:val="26"/>
         </w:rPr>
-        <w:t>Phương pháp giải quyết</w:t>
+        <w:t>Phương pháp giải quyết:</w:t>
       </w:r>
     </w:p>
     <w:p>
       <w:pPr>
+        <w:pStyle w:val="ListParagraph"/>
+        <w:numPr>
+          <w:ilvl w:val="1"/>
+          <w:numId w:val="15"/>
+        </w:numPr>
+        <w:spacing w:after="160" w:line="360" w:lineRule="auto"/>
+        <w:rPr>
+          <w:rFonts w:ascii="Times New Roman" w:eastAsia="Times New Roman" w:hAnsi="Times New Roman" w:cs="Times New Roman"/>
+          <w:color w:val="000000" w:themeColor="text1"/>
+          <w:sz w:val="26"/>
+          <w:szCs w:val="26"/>
+        </w:rPr>
+      </w:pPr>
+      <w:r>
+        <w:rPr>
+          <w:rFonts w:ascii="Times New Roman" w:eastAsia="Times New Roman" w:hAnsi="Times New Roman" w:cs="Times New Roman"/>
+          <w:color w:val="000000" w:themeColor="text1"/>
+          <w:sz w:val="26"/>
+          <w:szCs w:val="26"/>
+          <w:lang w:val="vi-VN"/>
+        </w:rPr>
+        <w:t xml:space="preserve">Lên 1 list các mục cần thiết và sắp xếp khoa học, đưa các mục đề ra trang chủ, từ đó chúng bổ trợ lẫn nhau mang lại trải nghiệm tốt hơn cho </w:t>
+      </w:r>
+      <w:proofErr w:type="spellStart"/>
+      <w:r>
+        <w:rPr>
+          <w:rFonts w:ascii="Times New Roman" w:eastAsia="Times New Roman" w:hAnsi="Times New Roman" w:cs="Times New Roman"/>
+          <w:color w:val="000000" w:themeColor="text1"/>
+          <w:sz w:val="26"/>
+          <w:szCs w:val="26"/>
+          <w:lang w:val="en-US"/>
+        </w:rPr>
+        <w:t>người</w:t>
+      </w:r>
+      <w:proofErr w:type="spellEnd"/>
+      <w:r>
+        <w:rPr>
+          <w:rFonts w:ascii="Times New Roman" w:eastAsia="Times New Roman" w:hAnsi="Times New Roman" w:cs="Times New Roman"/>
+          <w:color w:val="000000" w:themeColor="text1"/>
+          <w:sz w:val="26"/>
+          <w:szCs w:val="26"/>
+          <w:lang w:val="en-US"/>
+        </w:rPr>
+        <w:t xml:space="preserve"> </w:t>
+      </w:r>
+      <w:proofErr w:type="spellStart"/>
+      <w:r>
+        <w:rPr>
+          <w:rFonts w:ascii="Times New Roman" w:eastAsia="Times New Roman" w:hAnsi="Times New Roman" w:cs="Times New Roman"/>
+          <w:color w:val="000000" w:themeColor="text1"/>
+          <w:sz w:val="26"/>
+          <w:szCs w:val="26"/>
+          <w:lang w:val="en-US"/>
+        </w:rPr>
+        <w:t>dùng</w:t>
+      </w:r>
+      <w:proofErr w:type="spellEnd"/>
+    </w:p>
+    <w:p>
+      <w:pPr>
+        <w:pStyle w:val="ListParagraph"/>
+        <w:numPr>
+          <w:ilvl w:val="1"/>
+          <w:numId w:val="15"/>
+        </w:numPr>
+        <w:spacing w:after="160" w:line="360" w:lineRule="auto"/>
+        <w:rPr>
+          <w:rFonts w:ascii="Times New Roman" w:eastAsia="Times New Roman" w:hAnsi="Times New Roman" w:cs="Times New Roman"/>
+          <w:color w:val="000000" w:themeColor="text1"/>
+          <w:sz w:val="26"/>
+          <w:szCs w:val="26"/>
+        </w:rPr>
+      </w:pPr>
+      <w:r>
+        <w:rPr>
+          <w:rFonts w:ascii="Times New Roman" w:eastAsia="Times New Roman" w:hAnsi="Times New Roman" w:cs="Times New Roman"/>
+          <w:color w:val="000000" w:themeColor="text1"/>
+          <w:sz w:val="26"/>
+          <w:szCs w:val="26"/>
+          <w:lang w:val="vi-VN"/>
+        </w:rPr>
+        <w:t xml:space="preserve"> Lược bỏ các thành phần không quan trọng</w:t>
+      </w:r>
+    </w:p>
+    <w:p>
+      <w:pPr>
+        <w:pStyle w:val="ListParagraph"/>
+        <w:numPr>
+          <w:ilvl w:val="1"/>
+          <w:numId w:val="15"/>
+        </w:numPr>
+        <w:spacing w:after="160" w:line="360" w:lineRule="auto"/>
+        <w:rPr>
+          <w:rFonts w:ascii="Times New Roman" w:eastAsia="Times New Roman" w:hAnsi="Times New Roman" w:cs="Times New Roman"/>
+          <w:color w:val="000000" w:themeColor="text1"/>
+          <w:sz w:val="26"/>
+          <w:szCs w:val="26"/>
+        </w:rPr>
+      </w:pPr>
+      <w:r>
+        <w:rPr>
+          <w:rFonts w:ascii="Times New Roman" w:eastAsia="Times New Roman" w:hAnsi="Times New Roman" w:cs="Times New Roman"/>
+          <w:color w:val="000000" w:themeColor="text1"/>
+          <w:sz w:val="26"/>
+          <w:szCs w:val="26"/>
+          <w:lang w:val="vi-VN"/>
+        </w:rPr>
+        <w:t>Tối giản pull-out và làm nổi bật các thành tố chính</w:t>
+      </w:r>
+    </w:p>
+    <w:p>
+      <w:pPr>
+        <w:pStyle w:val="ListParagraph"/>
+        <w:numPr>
+          <w:ilvl w:val="1"/>
+          <w:numId w:val="15"/>
+        </w:numPr>
+        <w:spacing w:after="160" w:line="360" w:lineRule="auto"/>
+        <w:rPr>
+          <w:rFonts w:ascii="Times New Roman" w:eastAsia="Times New Roman" w:hAnsi="Times New Roman" w:cs="Times New Roman"/>
+          <w:sz w:val="26"/>
+          <w:szCs w:val="26"/>
+        </w:rPr>
+      </w:pPr>
+      <w:r>
+        <w:rPr>
+          <w:rFonts w:ascii="Times New Roman" w:eastAsia="Times New Roman" w:hAnsi="Times New Roman" w:cs="Times New Roman"/>
+          <w:color w:val="000000" w:themeColor="text1"/>
+          <w:sz w:val="26"/>
+          <w:szCs w:val="26"/>
+          <w:lang w:val="vi-VN"/>
+        </w:rPr>
+        <w:t>Tối ưu thiết kế giao diện trên mobie, tablet: nên thiết kế trên mobie giúp cho nhận thấy được những thành tố nào thực sự quan trọng để giúp người dùng trải nghiệm tốt hơn. Từ đó, khi sang môi trường phiên bản desktop thì có thể thêm thắt các yếu tố bổ sung cho phù hợp sau</w:t>
+      </w:r>
+    </w:p>
+    <w:p>
+      <w:pPr>
+        <w:pStyle w:val="ListParagraph"/>
+        <w:numPr>
+          <w:ilvl w:val="1"/>
+          <w:numId w:val="15"/>
+        </w:numPr>
+        <w:spacing w:after="160" w:line="360" w:lineRule="auto"/>
+        <w:rPr>
+          <w:rFonts w:ascii="Times New Roman" w:eastAsia="Times New Roman" w:hAnsi="Times New Roman" w:cs="Times New Roman"/>
+          <w:sz w:val="26"/>
+          <w:szCs w:val="26"/>
+        </w:rPr>
+      </w:pPr>
+      <w:r>
+        <w:rPr>
+          <w:rFonts w:ascii="Times New Roman" w:eastAsia="Times New Roman" w:hAnsi="Times New Roman" w:cs="Times New Roman"/>
+          <w:color w:val="000000" w:themeColor="text1"/>
+          <w:sz w:val="26"/>
+          <w:szCs w:val="26"/>
+          <w:lang w:val="vi-VN"/>
+        </w:rPr>
+        <w:t>Lựa chọn nền tảng nhiều người dùng: từ android đến ios, nên tìm hiểu hành vi của khách hàng để xác định thiết bị di động nào ưu tiên để thiết kế trước</w:t>
+      </w:r>
+    </w:p>
+    <w:p>
+      <w:pPr>
+        <w:pStyle w:val="ListParagraph"/>
+        <w:numPr>
+          <w:ilvl w:val="1"/>
+          <w:numId w:val="15"/>
+        </w:numPr>
+        <w:spacing w:after="160" w:line="360" w:lineRule="auto"/>
+        <w:rPr>
+          <w:rFonts w:ascii="Times New Roman" w:eastAsia="Times New Roman" w:hAnsi="Times New Roman" w:cs="Times New Roman"/>
+          <w:color w:val="000000" w:themeColor="text1"/>
+          <w:sz w:val="26"/>
+          <w:szCs w:val="26"/>
+        </w:rPr>
+      </w:pPr>
+      <w:r>
+        <w:rPr>
+          <w:rFonts w:ascii="Times New Roman" w:eastAsia="Times New Roman" w:hAnsi="Times New Roman" w:cs="Times New Roman"/>
+          <w:color w:val="000000" w:themeColor="text1"/>
+          <w:sz w:val="26"/>
+          <w:szCs w:val="26"/>
+          <w:lang w:val="vi-VN"/>
+        </w:rPr>
+        <w:t>Tối ưu hóa đồ họa trên website: nên tìm hiểu về định dạng ảnh phù hợp, tối ưu hóa hình ảnh trên web</w:t>
+      </w:r>
+    </w:p>
+    <w:p>
+      <w:pPr>
+        <w:pStyle w:val="ListParagraph"/>
+        <w:numPr>
+          <w:ilvl w:val="1"/>
+          <w:numId w:val="15"/>
+        </w:numPr>
+        <w:spacing w:after="160" w:line="360" w:lineRule="auto"/>
+        <w:rPr>
+          <w:rFonts w:ascii="Times New Roman" w:eastAsia="Times New Roman" w:hAnsi="Times New Roman" w:cs="Times New Roman"/>
+          <w:sz w:val="26"/>
+          <w:szCs w:val="26"/>
+        </w:rPr>
+      </w:pPr>
+      <w:r>
+        <w:rPr>
+          <w:rFonts w:ascii="Times New Roman" w:eastAsia="Times New Roman" w:hAnsi="Times New Roman" w:cs="Times New Roman"/>
+          <w:sz w:val="26"/>
+          <w:szCs w:val="26"/>
+          <w:lang w:val="vi-VN"/>
+        </w:rPr>
+        <w:t>Sử dụng công cụ tối ưu hóa trang web: Google Search Console, Google Pagespeed Insights, Pingdom, …</w:t>
+      </w:r>
+    </w:p>
+    <w:p>
+      <w:pPr>
+        <w:pStyle w:val="ListParagraph"/>
+        <w:numPr>
+          <w:ilvl w:val="1"/>
+          <w:numId w:val="15"/>
+        </w:numPr>
+        <w:spacing w:after="160" w:line="360" w:lineRule="auto"/>
+        <w:rPr>
+          <w:rFonts w:ascii="Times New Roman" w:eastAsia="Times New Roman" w:hAnsi="Times New Roman" w:cs="Times New Roman"/>
+          <w:sz w:val="26"/>
+          <w:szCs w:val="26"/>
+        </w:rPr>
+      </w:pPr>
+      <w:r>
+        <w:rPr>
+          <w:rFonts w:ascii="Times New Roman" w:eastAsia="Times New Roman" w:hAnsi="Times New Roman" w:cs="Times New Roman"/>
+          <w:sz w:val="26"/>
+          <w:szCs w:val="26"/>
+          <w:lang w:val="vi-VN"/>
+        </w:rPr>
+        <w:t>Giảm chuyển hướng cho website</w:t>
+      </w:r>
+    </w:p>
+    <w:p>
+      <w:pPr>
+        <w:pStyle w:val="ListParagraph"/>
         <w:numPr>
           <w:ilvl w:val="0"/>
-          <w:numId w:val="3"/>
+          <w:numId w:val="16"/>
         </w:numPr>
-        <w:spacing w:line="360" w:lineRule="auto"/>
+        <w:spacing w:after="160" w:line="360" w:lineRule="auto"/>
         <w:jc w:val="both"/>
         <w:rPr>
           <w:rFonts w:ascii="Times New Roman" w:eastAsia="Times New Roman" w:hAnsi="Times New Roman" w:cs="Times New Roman"/>
+          <w:color w:val="000000" w:themeColor="text1"/>
           <w:sz w:val="26"/>
           <w:szCs w:val="26"/>
         </w:rPr>
@@ -1105,10 +1576,12 @@
       <w:r>
         <w:rPr>
           <w:rFonts w:ascii="Times New Roman" w:eastAsia="Times New Roman" w:hAnsi="Times New Roman" w:cs="Times New Roman"/>
+          <w:color w:val="000000" w:themeColor="text1"/>
           <w:sz w:val="26"/>
           <w:szCs w:val="26"/>
         </w:rPr>
-        <w:t>Mục tiêu</w:t>
+        <w:lastRenderedPageBreak/>
+        <w:t xml:space="preserve">Mục tiêu: xây dựng được website giúp sinh viên dễ dàng trong việc tìm kiếm nhà trọ để thuận tiện cho việc học tập và phù hợp nhu cầu, mục đích của bản thân </w:t>
       </w:r>
     </w:p>
     <w:p>
@@ -1837,8 +2310,19 @@
           <w:szCs w:val="28"/>
           <w:lang w:val="en-US"/>
         </w:rPr>
-        <w:t xml:space="preserve"> IDE,…</w:t>
-      </w:r>
+        <w:t xml:space="preserve"> </w:t>
+      </w:r>
+      <w:proofErr w:type="gramStart"/>
+      <w:r>
+        <w:rPr>
+          <w:rFonts w:ascii="Times New Roman" w:hAnsi="Times New Roman" w:cs="Times New Roman"/>
+          <w:sz w:val="28"/>
+          <w:szCs w:val="28"/>
+          <w:lang w:val="en-US"/>
+        </w:rPr>
+        <w:t>IDE,…</w:t>
+      </w:r>
+      <w:proofErr w:type="gramEnd"/>
     </w:p>
     <w:p>
       <w:pPr>
@@ -1982,7 +2466,6 @@
                 <w:sz w:val="26"/>
                 <w:szCs w:val="26"/>
               </w:rPr>
-              <w:lastRenderedPageBreak/>
               <w:t>TT</w:t>
             </w:r>
           </w:p>
@@ -2275,6 +2758,7 @@
                 <w:sz w:val="26"/>
                 <w:szCs w:val="26"/>
               </w:rPr>
+              <w:lastRenderedPageBreak/>
               <w:t>1</w:t>
             </w:r>
           </w:p>
@@ -5038,6 +5522,7 @@
           <w:b/>
           <w:sz w:val="28"/>
           <w:szCs w:val="28"/>
+          <w:lang w:val="en-US"/>
         </w:rPr>
       </w:pPr>
       <w:bookmarkStart w:id="0" w:name="_heading=h.gjdgxs" w:colFirst="0" w:colLast="0"/>
@@ -5051,6 +5536,17 @@
         </w:rPr>
         <w:t>2, Biểu đồ Gantt</w:t>
       </w:r>
+    </w:p>
+    <w:p>
+      <w:pPr>
+        <w:rPr>
+          <w:rFonts w:ascii="Times New Roman" w:eastAsia="Times New Roman" w:hAnsi="Times New Roman" w:cs="Times New Roman"/>
+          <w:b/>
+          <w:sz w:val="28"/>
+          <w:szCs w:val="28"/>
+          <w:lang w:val="en-US"/>
+        </w:rPr>
+      </w:pPr>
     </w:p>
     <w:p>
       <w:pPr>
@@ -11415,6 +11911,7 @@
                 <w:szCs w:val="26"/>
                 <w:lang w:val="en-US"/>
               </w:rPr>
+              <w:lastRenderedPageBreak/>
               <w:t>10</w:t>
             </w:r>
           </w:p>
@@ -12071,6 +12568,119 @@
 <file path=word/numbering.xml><?xml version="1.0" encoding="utf-8"?>
 <w:numbering xmlns:wpc="http://schemas.microsoft.com/office/word/2010/wordprocessingCanvas" xmlns:cx="http://schemas.microsoft.com/office/drawing/2014/chartex" xmlns:cx1="http://schemas.microsoft.com/office/drawing/2015/9/8/chartex" xmlns:cx2="http://schemas.microsoft.com/office/drawing/2015/10/21/chartex" xmlns:cx3="http://schemas.microsoft.com/office/drawing/2016/5/9/chartex" xmlns:cx4="http://schemas.microsoft.com/office/drawing/2016/5/10/chartex" xmlns:cx5="http://schemas.microsoft.com/office/drawing/2016/5/11/chartex" xmlns:cx6="http://schemas.microsoft.com/office/drawing/2016/5/12/chartex" xmlns:cx7="http://schemas.microsoft.com/office/drawing/2016/5/13/chartex" xmlns:cx8="http://schemas.microsoft.com/office/drawing/2016/5/14/chartex" xmlns:mc="http://schemas.openxmlformats.org/markup-compatibility/2006" xmlns:aink="http://schemas.microsoft.com/office/drawing/2016/ink" xmlns:am3d="http://schemas.microsoft.com/office/drawing/2017/model3d" xmlns:o="urn:schemas-microsoft-com:office:office" xmlns:oel="http://schemas.microsoft.com/office/2019/extlst" xmlns:r="http://schemas.openxmlformats.org/officeDocument/2006/relationships" xmlns:m="http://schemas.openxmlformats.org/officeDocument/2006/math" xmlns:v="urn:schemas-microsoft-com:vml" xmlns:wp14="http://schemas.microsoft.com/office/word/2010/wordprocessingDrawing" xmlns:wp="http://schemas.openxmlformats.org/drawingml/2006/wordprocessingDrawing" xmlns:w10="urn:schemas-microsoft-com:office:word" xmlns:w="http://schemas.openxmlformats.org/wordprocessingml/2006/main" xmlns:w14="http://schemas.microsoft.com/office/word/2010/wordml" xmlns:w15="http://schemas.microsoft.com/office/word/2012/wordml" xmlns:w16cex="http://schemas.microsoft.com/office/word/2018/wordml/cex" xmlns:w16cid="http://schemas.microsoft.com/office/word/2016/wordml/cid" xmlns:w16="http://schemas.microsoft.com/office/word/2018/wordml" xmlns:w16sdtdh="http://schemas.microsoft.com/office/word/2020/wordml/sdtdatahash" xmlns:w16se="http://schemas.microsoft.com/office/word/2015/wordml/symex" xmlns:wpg="http://schemas.microsoft.com/office/word/2010/wordprocessingGroup" xmlns:wpi="http://schemas.microsoft.com/office/word/2010/wordprocessingInk" xmlns:wne="http://schemas.microsoft.com/office/word/2006/wordml" xmlns:wps="http://schemas.microsoft.com/office/word/2010/wordprocessingShape" mc:Ignorable="w14 w15 w16se w16cid w16 w16cex w16sdtdh wp14">
   <w:abstractNum w:abstractNumId="0" w15:restartNumberingAfterBreak="0">
+    <w:nsid w:val="025641FB"/>
+    <w:multiLevelType w:val="multilevel"/>
+    <w:tmpl w:val="21B6B5AA"/>
+    <w:lvl w:ilvl="0">
+      <w:start w:val="1"/>
+      <w:numFmt w:val="bullet"/>
+      <w:lvlText w:val="●"/>
+      <w:lvlJc w:val="left"/>
+      <w:pPr>
+        <w:ind w:left="1080" w:hanging="360"/>
+      </w:pPr>
+      <w:rPr>
+        <w:rFonts w:ascii="Times New Roman" w:hAnsi="Times New Roman" w:hint="default"/>
+      </w:rPr>
+    </w:lvl>
+    <w:lvl w:ilvl="1">
+      <w:start w:val="1"/>
+      <w:numFmt w:val="bullet"/>
+      <w:lvlText w:val="o"/>
+      <w:lvlJc w:val="left"/>
+      <w:pPr>
+        <w:ind w:left="1440" w:hanging="360"/>
+      </w:pPr>
+      <w:rPr>
+        <w:rFonts w:ascii="Courier New" w:hAnsi="Courier New" w:hint="default"/>
+      </w:rPr>
+    </w:lvl>
+    <w:lvl w:ilvl="2">
+      <w:start w:val="1"/>
+      <w:numFmt w:val="bullet"/>
+      <w:lvlText w:val=""/>
+      <w:lvlJc w:val="left"/>
+      <w:pPr>
+        <w:ind w:left="2160" w:hanging="360"/>
+      </w:pPr>
+      <w:rPr>
+        <w:rFonts w:ascii="Wingdings" w:hAnsi="Wingdings" w:hint="default"/>
+      </w:rPr>
+    </w:lvl>
+    <w:lvl w:ilvl="3">
+      <w:start w:val="1"/>
+      <w:numFmt w:val="bullet"/>
+      <w:lvlText w:val=""/>
+      <w:lvlJc w:val="left"/>
+      <w:pPr>
+        <w:ind w:left="2880" w:hanging="360"/>
+      </w:pPr>
+      <w:rPr>
+        <w:rFonts w:ascii="Symbol" w:hAnsi="Symbol" w:hint="default"/>
+      </w:rPr>
+    </w:lvl>
+    <w:lvl w:ilvl="4">
+      <w:start w:val="1"/>
+      <w:numFmt w:val="bullet"/>
+      <w:lvlText w:val="o"/>
+      <w:lvlJc w:val="left"/>
+      <w:pPr>
+        <w:ind w:left="3600" w:hanging="360"/>
+      </w:pPr>
+      <w:rPr>
+        <w:rFonts w:ascii="Courier New" w:hAnsi="Courier New" w:hint="default"/>
+      </w:rPr>
+    </w:lvl>
+    <w:lvl w:ilvl="5">
+      <w:start w:val="1"/>
+      <w:numFmt w:val="bullet"/>
+      <w:lvlText w:val=""/>
+      <w:lvlJc w:val="left"/>
+      <w:pPr>
+        <w:ind w:left="4320" w:hanging="360"/>
+      </w:pPr>
+      <w:rPr>
+        <w:rFonts w:ascii="Wingdings" w:hAnsi="Wingdings" w:hint="default"/>
+      </w:rPr>
+    </w:lvl>
+    <w:lvl w:ilvl="6">
+      <w:start w:val="1"/>
+      <w:numFmt w:val="bullet"/>
+      <w:lvlText w:val=""/>
+      <w:lvlJc w:val="left"/>
+      <w:pPr>
+        <w:ind w:left="5040" w:hanging="360"/>
+      </w:pPr>
+      <w:rPr>
+        <w:rFonts w:ascii="Symbol" w:hAnsi="Symbol" w:hint="default"/>
+      </w:rPr>
+    </w:lvl>
+    <w:lvl w:ilvl="7">
+      <w:start w:val="1"/>
+      <w:numFmt w:val="bullet"/>
+      <w:lvlText w:val="o"/>
+      <w:lvlJc w:val="left"/>
+      <w:pPr>
+        <w:ind w:left="5760" w:hanging="360"/>
+      </w:pPr>
+      <w:rPr>
+        <w:rFonts w:ascii="Courier New" w:hAnsi="Courier New" w:hint="default"/>
+      </w:rPr>
+    </w:lvl>
+    <w:lvl w:ilvl="8">
+      <w:start w:val="1"/>
+      <w:numFmt w:val="bullet"/>
+      <w:lvlText w:val=""/>
+      <w:lvlJc w:val="left"/>
+      <w:pPr>
+        <w:ind w:left="6480" w:hanging="360"/>
+      </w:pPr>
+      <w:rPr>
+        <w:rFonts w:ascii="Wingdings" w:hAnsi="Wingdings" w:hint="default"/>
+      </w:rPr>
+    </w:lvl>
+  </w:abstractNum>
+  <w:abstractNum w:abstractNumId="1" w15:restartNumberingAfterBreak="0">
     <w:nsid w:val="09104A12"/>
     <w:multiLevelType w:val="hybridMultilevel"/>
     <w:tmpl w:val="A72000EA"/>
@@ -12156,7 +12766,7 @@
       </w:pPr>
     </w:lvl>
   </w:abstractNum>
-  <w:abstractNum w:abstractNumId="1" w15:restartNumberingAfterBreak="0">
+  <w:abstractNum w:abstractNumId="2" w15:restartNumberingAfterBreak="0">
     <w:nsid w:val="0A9C2D52"/>
     <w:multiLevelType w:val="hybridMultilevel"/>
     <w:tmpl w:val="A20ADA92"/>
@@ -12269,7 +12879,7 @@
       </w:rPr>
     </w:lvl>
   </w:abstractNum>
-  <w:abstractNum w:abstractNumId="2" w15:restartNumberingAfterBreak="0">
+  <w:abstractNum w:abstractNumId="3" w15:restartNumberingAfterBreak="0">
     <w:nsid w:val="16B4338F"/>
     <w:multiLevelType w:val="hybridMultilevel"/>
     <w:tmpl w:val="3882233A"/>
@@ -12358,7 +12968,7 @@
       </w:pPr>
     </w:lvl>
   </w:abstractNum>
-  <w:abstractNum w:abstractNumId="3" w15:restartNumberingAfterBreak="0">
+  <w:abstractNum w:abstractNumId="4" w15:restartNumberingAfterBreak="0">
     <w:nsid w:val="2D6C557C"/>
     <w:multiLevelType w:val="multilevel"/>
     <w:tmpl w:val="746A9C4E"/>
@@ -12471,7 +13081,7 @@
       </w:rPr>
     </w:lvl>
   </w:abstractNum>
-  <w:abstractNum w:abstractNumId="4" w15:restartNumberingAfterBreak="0">
+  <w:abstractNum w:abstractNumId="5" w15:restartNumberingAfterBreak="0">
     <w:nsid w:val="36C73C38"/>
     <w:multiLevelType w:val="multilevel"/>
     <w:tmpl w:val="D0562910"/>
@@ -12584,7 +13194,7 @@
       </w:rPr>
     </w:lvl>
   </w:abstractNum>
-  <w:abstractNum w:abstractNumId="5" w15:restartNumberingAfterBreak="0">
+  <w:abstractNum w:abstractNumId="6" w15:restartNumberingAfterBreak="0">
     <w:nsid w:val="3932053A"/>
     <w:multiLevelType w:val="hybridMultilevel"/>
     <w:tmpl w:val="4036B6E0"/>
@@ -12670,7 +13280,7 @@
       </w:pPr>
     </w:lvl>
   </w:abstractNum>
-  <w:abstractNum w:abstractNumId="6" w15:restartNumberingAfterBreak="0">
+  <w:abstractNum w:abstractNumId="7" w15:restartNumberingAfterBreak="0">
     <w:nsid w:val="47332599"/>
     <w:multiLevelType w:val="multilevel"/>
     <w:tmpl w:val="21E23F94"/>
@@ -12783,7 +13393,233 @@
       </w:rPr>
     </w:lvl>
   </w:abstractNum>
-  <w:abstractNum w:abstractNumId="7" w15:restartNumberingAfterBreak="0">
+  <w:abstractNum w:abstractNumId="8" w15:restartNumberingAfterBreak="0">
+    <w:nsid w:val="4B7D270C"/>
+    <w:multiLevelType w:val="multilevel"/>
+    <w:tmpl w:val="BDC25F5C"/>
+    <w:lvl w:ilvl="0">
+      <w:start w:val="1"/>
+      <w:numFmt w:val="bullet"/>
+      <w:lvlText w:val="●"/>
+      <w:lvlJc w:val="left"/>
+      <w:pPr>
+        <w:ind w:left="1080" w:hanging="360"/>
+      </w:pPr>
+      <w:rPr>
+        <w:rFonts w:ascii="Times New Roman" w:hAnsi="Times New Roman" w:hint="default"/>
+      </w:rPr>
+    </w:lvl>
+    <w:lvl w:ilvl="1">
+      <w:start w:val="1"/>
+      <w:numFmt w:val="decimal"/>
+      <w:lvlText w:val="%2."/>
+      <w:lvlJc w:val="left"/>
+      <w:pPr>
+        <w:ind w:left="1440" w:hanging="360"/>
+      </w:pPr>
+      <w:rPr>
+        <w:rFonts w:hint="default"/>
+      </w:rPr>
+    </w:lvl>
+    <w:lvl w:ilvl="2">
+      <w:start w:val="1"/>
+      <w:numFmt w:val="bullet"/>
+      <w:lvlText w:val=""/>
+      <w:lvlJc w:val="left"/>
+      <w:pPr>
+        <w:ind w:left="2160" w:hanging="360"/>
+      </w:pPr>
+      <w:rPr>
+        <w:rFonts w:ascii="Wingdings" w:hAnsi="Wingdings" w:hint="default"/>
+      </w:rPr>
+    </w:lvl>
+    <w:lvl w:ilvl="3">
+      <w:start w:val="1"/>
+      <w:numFmt w:val="bullet"/>
+      <w:lvlText w:val=""/>
+      <w:lvlJc w:val="left"/>
+      <w:pPr>
+        <w:ind w:left="2880" w:hanging="360"/>
+      </w:pPr>
+      <w:rPr>
+        <w:rFonts w:ascii="Symbol" w:hAnsi="Symbol" w:hint="default"/>
+      </w:rPr>
+    </w:lvl>
+    <w:lvl w:ilvl="4">
+      <w:start w:val="1"/>
+      <w:numFmt w:val="bullet"/>
+      <w:lvlText w:val="o"/>
+      <w:lvlJc w:val="left"/>
+      <w:pPr>
+        <w:ind w:left="3600" w:hanging="360"/>
+      </w:pPr>
+      <w:rPr>
+        <w:rFonts w:ascii="Courier New" w:hAnsi="Courier New" w:hint="default"/>
+      </w:rPr>
+    </w:lvl>
+    <w:lvl w:ilvl="5">
+      <w:start w:val="1"/>
+      <w:numFmt w:val="bullet"/>
+      <w:lvlText w:val=""/>
+      <w:lvlJc w:val="left"/>
+      <w:pPr>
+        <w:ind w:left="4320" w:hanging="360"/>
+      </w:pPr>
+      <w:rPr>
+        <w:rFonts w:ascii="Wingdings" w:hAnsi="Wingdings" w:hint="default"/>
+      </w:rPr>
+    </w:lvl>
+    <w:lvl w:ilvl="6">
+      <w:start w:val="1"/>
+      <w:numFmt w:val="bullet"/>
+      <w:lvlText w:val=""/>
+      <w:lvlJc w:val="left"/>
+      <w:pPr>
+        <w:ind w:left="5040" w:hanging="360"/>
+      </w:pPr>
+      <w:rPr>
+        <w:rFonts w:ascii="Symbol" w:hAnsi="Symbol" w:hint="default"/>
+      </w:rPr>
+    </w:lvl>
+    <w:lvl w:ilvl="7">
+      <w:start w:val="1"/>
+      <w:numFmt w:val="bullet"/>
+      <w:lvlText w:val="o"/>
+      <w:lvlJc w:val="left"/>
+      <w:pPr>
+        <w:ind w:left="5760" w:hanging="360"/>
+      </w:pPr>
+      <w:rPr>
+        <w:rFonts w:ascii="Courier New" w:hAnsi="Courier New" w:hint="default"/>
+      </w:rPr>
+    </w:lvl>
+    <w:lvl w:ilvl="8">
+      <w:start w:val="1"/>
+      <w:numFmt w:val="bullet"/>
+      <w:lvlText w:val=""/>
+      <w:lvlJc w:val="left"/>
+      <w:pPr>
+        <w:ind w:left="6480" w:hanging="360"/>
+      </w:pPr>
+      <w:rPr>
+        <w:rFonts w:ascii="Wingdings" w:hAnsi="Wingdings" w:hint="default"/>
+      </w:rPr>
+    </w:lvl>
+  </w:abstractNum>
+  <w:abstractNum w:abstractNumId="9" w15:restartNumberingAfterBreak="0">
+    <w:nsid w:val="4FE72411"/>
+    <w:multiLevelType w:val="hybridMultilevel"/>
+    <w:tmpl w:val="C828291A"/>
+    <w:lvl w:ilvl="0" w:tplc="18F033B0">
+      <w:start w:val="1"/>
+      <w:numFmt w:val="bullet"/>
+      <w:lvlText w:val=""/>
+      <w:lvlJc w:val="left"/>
+      <w:pPr>
+        <w:ind w:left="720" w:hanging="360"/>
+      </w:pPr>
+      <w:rPr>
+        <w:rFonts w:ascii="Symbol" w:hAnsi="Symbol" w:hint="default"/>
+      </w:rPr>
+    </w:lvl>
+    <w:lvl w:ilvl="1" w:tplc="6360B002">
+      <w:start w:val="1"/>
+      <w:numFmt w:val="bullet"/>
+      <w:lvlText w:val="-"/>
+      <w:lvlJc w:val="left"/>
+      <w:pPr>
+        <w:ind w:left="1440" w:hanging="360"/>
+      </w:pPr>
+      <w:rPr>
+        <w:rFonts w:ascii="Calibri" w:hAnsi="Calibri" w:hint="default"/>
+      </w:rPr>
+    </w:lvl>
+    <w:lvl w:ilvl="2" w:tplc="C99E61AE">
+      <w:start w:val="1"/>
+      <w:numFmt w:val="bullet"/>
+      <w:lvlText w:val=""/>
+      <w:lvlJc w:val="left"/>
+      <w:pPr>
+        <w:ind w:left="2160" w:hanging="360"/>
+      </w:pPr>
+      <w:rPr>
+        <w:rFonts w:ascii="Wingdings" w:hAnsi="Wingdings" w:hint="default"/>
+      </w:rPr>
+    </w:lvl>
+    <w:lvl w:ilvl="3" w:tplc="CDA4A9DA">
+      <w:start w:val="1"/>
+      <w:numFmt w:val="bullet"/>
+      <w:lvlText w:val=""/>
+      <w:lvlJc w:val="left"/>
+      <w:pPr>
+        <w:ind w:left="2880" w:hanging="360"/>
+      </w:pPr>
+      <w:rPr>
+        <w:rFonts w:ascii="Symbol" w:hAnsi="Symbol" w:hint="default"/>
+      </w:rPr>
+    </w:lvl>
+    <w:lvl w:ilvl="4" w:tplc="85F2FFB4">
+      <w:start w:val="1"/>
+      <w:numFmt w:val="bullet"/>
+      <w:lvlText w:val="o"/>
+      <w:lvlJc w:val="left"/>
+      <w:pPr>
+        <w:ind w:left="3600" w:hanging="360"/>
+      </w:pPr>
+      <w:rPr>
+        <w:rFonts w:ascii="Courier New" w:hAnsi="Courier New" w:hint="default"/>
+      </w:rPr>
+    </w:lvl>
+    <w:lvl w:ilvl="5" w:tplc="3B7ECB06">
+      <w:start w:val="1"/>
+      <w:numFmt w:val="bullet"/>
+      <w:lvlText w:val=""/>
+      <w:lvlJc w:val="left"/>
+      <w:pPr>
+        <w:ind w:left="4320" w:hanging="360"/>
+      </w:pPr>
+      <w:rPr>
+        <w:rFonts w:ascii="Wingdings" w:hAnsi="Wingdings" w:hint="default"/>
+      </w:rPr>
+    </w:lvl>
+    <w:lvl w:ilvl="6" w:tplc="2DF68AD4">
+      <w:start w:val="1"/>
+      <w:numFmt w:val="bullet"/>
+      <w:lvlText w:val=""/>
+      <w:lvlJc w:val="left"/>
+      <w:pPr>
+        <w:ind w:left="5040" w:hanging="360"/>
+      </w:pPr>
+      <w:rPr>
+        <w:rFonts w:ascii="Symbol" w:hAnsi="Symbol" w:hint="default"/>
+      </w:rPr>
+    </w:lvl>
+    <w:lvl w:ilvl="7" w:tplc="5E0C8352">
+      <w:start w:val="1"/>
+      <w:numFmt w:val="bullet"/>
+      <w:lvlText w:val="o"/>
+      <w:lvlJc w:val="left"/>
+      <w:pPr>
+        <w:ind w:left="5760" w:hanging="360"/>
+      </w:pPr>
+      <w:rPr>
+        <w:rFonts w:ascii="Courier New" w:hAnsi="Courier New" w:hint="default"/>
+      </w:rPr>
+    </w:lvl>
+    <w:lvl w:ilvl="8" w:tplc="4C58554A">
+      <w:start w:val="1"/>
+      <w:numFmt w:val="bullet"/>
+      <w:lvlText w:val=""/>
+      <w:lvlJc w:val="left"/>
+      <w:pPr>
+        <w:ind w:left="6480" w:hanging="360"/>
+      </w:pPr>
+      <w:rPr>
+        <w:rFonts w:ascii="Wingdings" w:hAnsi="Wingdings" w:hint="default"/>
+      </w:rPr>
+    </w:lvl>
+  </w:abstractNum>
+  <w:abstractNum w:abstractNumId="10" w15:restartNumberingAfterBreak="0">
     <w:nsid w:val="68FD7230"/>
     <w:multiLevelType w:val="hybridMultilevel"/>
     <w:tmpl w:val="BB9E444C"/>
@@ -12896,7 +13732,7 @@
       </w:rPr>
     </w:lvl>
   </w:abstractNum>
-  <w:abstractNum w:abstractNumId="8" w15:restartNumberingAfterBreak="0">
+  <w:abstractNum w:abstractNumId="11" w15:restartNumberingAfterBreak="0">
     <w:nsid w:val="769D3A27"/>
     <w:multiLevelType w:val="hybridMultilevel"/>
     <w:tmpl w:val="C8865708"/>
@@ -13011,7 +13847,7 @@
       </w:rPr>
     </w:lvl>
   </w:abstractNum>
-  <w:abstractNum w:abstractNumId="9" w15:restartNumberingAfterBreak="0">
+  <w:abstractNum w:abstractNumId="12" w15:restartNumberingAfterBreak="0">
     <w:nsid w:val="7AAA2542"/>
     <w:multiLevelType w:val="hybridMultilevel"/>
     <w:tmpl w:val="B4A6FC3C"/>
@@ -13124,7 +13960,93 @@
       </w:rPr>
     </w:lvl>
   </w:abstractNum>
-  <w:abstractNum w:abstractNumId="10" w15:restartNumberingAfterBreak="0">
+  <w:abstractNum w:abstractNumId="13" w15:restartNumberingAfterBreak="0">
+    <w:nsid w:val="7CAB0149"/>
+    <w:multiLevelType w:val="hybridMultilevel"/>
+    <w:tmpl w:val="9DFA2496"/>
+    <w:lvl w:ilvl="0" w:tplc="17E639C4">
+      <w:start w:val="1"/>
+      <w:numFmt w:val="decimal"/>
+      <w:lvlText w:val="%1."/>
+      <w:lvlJc w:val="left"/>
+      <w:pPr>
+        <w:ind w:left="720" w:hanging="360"/>
+      </w:pPr>
+    </w:lvl>
+    <w:lvl w:ilvl="1" w:tplc="94B8C334">
+      <w:start w:val="1"/>
+      <w:numFmt w:val="decimal"/>
+      <w:lvlText w:val="%2)"/>
+      <w:lvlJc w:val="left"/>
+      <w:pPr>
+        <w:ind w:left="1440" w:hanging="360"/>
+      </w:pPr>
+    </w:lvl>
+    <w:lvl w:ilvl="2" w:tplc="145C5DCA">
+      <w:start w:val="1"/>
+      <w:numFmt w:val="lowerRoman"/>
+      <w:lvlText w:val="%3."/>
+      <w:lvlJc w:val="right"/>
+      <w:pPr>
+        <w:ind w:left="2160" w:hanging="180"/>
+      </w:pPr>
+    </w:lvl>
+    <w:lvl w:ilvl="3" w:tplc="6B5050EC">
+      <w:start w:val="1"/>
+      <w:numFmt w:val="decimal"/>
+      <w:lvlText w:val="%4."/>
+      <w:lvlJc w:val="left"/>
+      <w:pPr>
+        <w:ind w:left="2880" w:hanging="360"/>
+      </w:pPr>
+    </w:lvl>
+    <w:lvl w:ilvl="4" w:tplc="F0E07106">
+      <w:start w:val="1"/>
+      <w:numFmt w:val="lowerLetter"/>
+      <w:lvlText w:val="%5."/>
+      <w:lvlJc w:val="left"/>
+      <w:pPr>
+        <w:ind w:left="3600" w:hanging="360"/>
+      </w:pPr>
+    </w:lvl>
+    <w:lvl w:ilvl="5" w:tplc="5672D15E">
+      <w:start w:val="1"/>
+      <w:numFmt w:val="lowerRoman"/>
+      <w:lvlText w:val="%6."/>
+      <w:lvlJc w:val="right"/>
+      <w:pPr>
+        <w:ind w:left="4320" w:hanging="180"/>
+      </w:pPr>
+    </w:lvl>
+    <w:lvl w:ilvl="6" w:tplc="ADAAE050">
+      <w:start w:val="1"/>
+      <w:numFmt w:val="decimal"/>
+      <w:lvlText w:val="%7."/>
+      <w:lvlJc w:val="left"/>
+      <w:pPr>
+        <w:ind w:left="5040" w:hanging="360"/>
+      </w:pPr>
+    </w:lvl>
+    <w:lvl w:ilvl="7" w:tplc="20442EDC">
+      <w:start w:val="1"/>
+      <w:numFmt w:val="lowerLetter"/>
+      <w:lvlText w:val="%8."/>
+      <w:lvlJc w:val="left"/>
+      <w:pPr>
+        <w:ind w:left="5760" w:hanging="360"/>
+      </w:pPr>
+    </w:lvl>
+    <w:lvl w:ilvl="8" w:tplc="0B340418">
+      <w:start w:val="1"/>
+      <w:numFmt w:val="lowerRoman"/>
+      <w:lvlText w:val="%9."/>
+      <w:lvlJc w:val="right"/>
+      <w:pPr>
+        <w:ind w:left="6480" w:hanging="180"/>
+      </w:pPr>
+    </w:lvl>
+  </w:abstractNum>
+  <w:abstractNum w:abstractNumId="14" w15:restartNumberingAfterBreak="0">
     <w:nsid w:val="7E0D1641"/>
     <w:multiLevelType w:val="hybridMultilevel"/>
     <w:tmpl w:val="1570EFB0"/>
@@ -13237,7 +14159,7 @@
       </w:rPr>
     </w:lvl>
   </w:abstractNum>
-  <w:abstractNum w:abstractNumId="11" w15:restartNumberingAfterBreak="0">
+  <w:abstractNum w:abstractNumId="15" w15:restartNumberingAfterBreak="0">
     <w:nsid w:val="7E6A7173"/>
     <w:multiLevelType w:val="hybridMultilevel"/>
     <w:tmpl w:val="0D1C2F52"/>
@@ -13351,40 +14273,52 @@
     </w:lvl>
   </w:abstractNum>
   <w:num w:numId="1" w16cid:durableId="1108310417">
+    <w:abstractNumId w:val="7"/>
+  </w:num>
+  <w:num w:numId="2" w16cid:durableId="263195947">
+    <w:abstractNumId w:val="5"/>
+  </w:num>
+  <w:num w:numId="3" w16cid:durableId="606930780">
+    <w:abstractNumId w:val="4"/>
+  </w:num>
+  <w:num w:numId="4" w16cid:durableId="1267274016">
     <w:abstractNumId w:val="6"/>
   </w:num>
-  <w:num w:numId="2" w16cid:durableId="263195947">
-    <w:abstractNumId w:val="4"/>
+  <w:num w:numId="5" w16cid:durableId="285350413">
+    <w:abstractNumId w:val="2"/>
   </w:num>
-  <w:num w:numId="3" w16cid:durableId="606930780">
+  <w:num w:numId="6" w16cid:durableId="507335308">
+    <w:abstractNumId w:val="1"/>
+  </w:num>
+  <w:num w:numId="7" w16cid:durableId="2037000101">
     <w:abstractNumId w:val="3"/>
   </w:num>
-  <w:num w:numId="4" w16cid:durableId="1267274016">
-    <w:abstractNumId w:val="5"/>
+  <w:num w:numId="8" w16cid:durableId="567229574">
+    <w:abstractNumId w:val="14"/>
   </w:num>
-  <w:num w:numId="5" w16cid:durableId="285350413">
-    <w:abstractNumId w:val="1"/>
+  <w:num w:numId="9" w16cid:durableId="897665115">
+    <w:abstractNumId w:val="15"/>
   </w:num>
-  <w:num w:numId="6" w16cid:durableId="507335308">
+  <w:num w:numId="10" w16cid:durableId="1490173324">
+    <w:abstractNumId w:val="11"/>
+  </w:num>
+  <w:num w:numId="11" w16cid:durableId="637299114">
+    <w:abstractNumId w:val="12"/>
+  </w:num>
+  <w:num w:numId="12" w16cid:durableId="1620139126">
+    <w:abstractNumId w:val="10"/>
+  </w:num>
+  <w:num w:numId="13" w16cid:durableId="112596970">
+    <w:abstractNumId w:val="13"/>
+  </w:num>
+  <w:num w:numId="14" w16cid:durableId="286929801">
     <w:abstractNumId w:val="0"/>
   </w:num>
-  <w:num w:numId="7" w16cid:durableId="2037000101">
-    <w:abstractNumId w:val="2"/>
-  </w:num>
-  <w:num w:numId="8" w16cid:durableId="567229574">
-    <w:abstractNumId w:val="10"/>
-  </w:num>
-  <w:num w:numId="9" w16cid:durableId="897665115">
-    <w:abstractNumId w:val="11"/>
-  </w:num>
-  <w:num w:numId="10" w16cid:durableId="1490173324">
-    <w:abstractNumId w:val="8"/>
-  </w:num>
-  <w:num w:numId="11" w16cid:durableId="637299114">
+  <w:num w:numId="15" w16cid:durableId="1383551873">
     <w:abstractNumId w:val="9"/>
   </w:num>
-  <w:num w:numId="12" w16cid:durableId="1620139126">
-    <w:abstractNumId w:val="7"/>
+  <w:num w:numId="16" w16cid:durableId="865369524">
+    <w:abstractNumId w:val="8"/>
   </w:num>
 </w:numbering>
 </file>

</xml_diff>

<commit_message>
Dang Hieu - Bản vá
</commit_message>
<xml_diff>
--- a/BTTH1-Nhom 64CNTT3_8.docx
+++ b/BTTH1-Nhom 64CNTT3_8.docx
@@ -991,35 +991,37 @@
         <w:pStyle w:val="ListParagraph"/>
         <w:numPr>
           <w:ilvl w:val="0"/>
-          <w:numId w:val="2"/>
+          <w:numId w:val="8"/>
         </w:numPr>
-        <w:spacing w:after="160" w:line="360" w:lineRule="auto"/>
-        <w:jc w:val="both"/>
-        <w:rPr>
-          <w:rFonts w:ascii="Times New Roman" w:eastAsia="Times New Roman" w:hAnsi="Times New Roman" w:cs="Times New Roman"/>
-          <w:color w:val="000000" w:themeColor="text1"/>
-          <w:sz w:val="26"/>
-          <w:szCs w:val="26"/>
+        <w:spacing w:line="360" w:lineRule="auto"/>
+        <w:rPr>
+          <w:rFonts w:ascii="Times New Roman" w:eastAsia="Times New Roman" w:hAnsi="Times New Roman" w:cs="Times New Roman"/>
+          <w:b/>
+          <w:color w:val="FF0000"/>
+          <w:sz w:val="28"/>
+          <w:szCs w:val="28"/>
         </w:rPr>
       </w:pPr>
       <w:proofErr w:type="spellStart"/>
       <w:r>
         <w:rPr>
           <w:rFonts w:ascii="Times New Roman" w:eastAsia="Times New Roman" w:hAnsi="Times New Roman" w:cs="Times New Roman"/>
-          <w:color w:val="000000" w:themeColor="text1"/>
-          <w:sz w:val="26"/>
-          <w:szCs w:val="26"/>
+          <w:b/>
+          <w:color w:val="FF0000"/>
+          <w:sz w:val="28"/>
+          <w:szCs w:val="28"/>
           <w:lang w:val="en-US"/>
         </w:rPr>
-        <w:t>Thiết</w:t>
+        <w:t>Giải</w:t>
       </w:r>
       <w:proofErr w:type="spellEnd"/>
       <w:r>
         <w:rPr>
           <w:rFonts w:ascii="Times New Roman" w:eastAsia="Times New Roman" w:hAnsi="Times New Roman" w:cs="Times New Roman"/>
-          <w:color w:val="000000" w:themeColor="text1"/>
-          <w:sz w:val="26"/>
-          <w:szCs w:val="26"/>
+          <w:b/>
+          <w:color w:val="FF0000"/>
+          <w:sz w:val="28"/>
+          <w:szCs w:val="28"/>
           <w:lang w:val="en-US"/>
         </w:rPr>
         <w:t xml:space="preserve"> </w:t>
@@ -1028,32 +1030,73 @@
       <w:r>
         <w:rPr>
           <w:rFonts w:ascii="Times New Roman" w:eastAsia="Times New Roman" w:hAnsi="Times New Roman" w:cs="Times New Roman"/>
-          <w:color w:val="000000" w:themeColor="text1"/>
-          <w:sz w:val="26"/>
-          <w:szCs w:val="26"/>
+          <w:b/>
+          <w:color w:val="FF0000"/>
+          <w:sz w:val="28"/>
+          <w:szCs w:val="28"/>
           <w:lang w:val="en-US"/>
         </w:rPr>
-        <w:t>kế</w:t>
+        <w:t>quyết</w:t>
       </w:r>
       <w:proofErr w:type="spellEnd"/>
       <w:r>
         <w:rPr>
           <w:rFonts w:ascii="Times New Roman" w:eastAsia="Times New Roman" w:hAnsi="Times New Roman" w:cs="Times New Roman"/>
-          <w:color w:val="000000" w:themeColor="text1"/>
-          <w:sz w:val="26"/>
-          <w:szCs w:val="26"/>
+          <w:b/>
+          <w:color w:val="FF0000"/>
+          <w:sz w:val="28"/>
+          <w:szCs w:val="28"/>
           <w:lang w:val="en-US"/>
         </w:rPr>
-        <w:t xml:space="preserve"> g</w:t>
-      </w:r>
-      <w:r>
-        <w:rPr>
-          <w:rFonts w:ascii="Times New Roman" w:eastAsia="Times New Roman" w:hAnsi="Times New Roman" w:cs="Times New Roman"/>
-          <w:color w:val="000000" w:themeColor="text1"/>
-          <w:sz w:val="26"/>
-          <w:szCs w:val="26"/>
-        </w:rPr>
-        <w:t xml:space="preserve">iao diện đẹp, tinh tế, dễ nhìn </w:t>
+        <w:t xml:space="preserve"> </w:t>
+      </w:r>
+      <w:proofErr w:type="spellStart"/>
+      <w:proofErr w:type="gramStart"/>
+      <w:r>
+        <w:rPr>
+          <w:rFonts w:ascii="Times New Roman" w:eastAsia="Times New Roman" w:hAnsi="Times New Roman" w:cs="Times New Roman"/>
+          <w:b/>
+          <w:color w:val="FF0000"/>
+          <w:sz w:val="28"/>
+          <w:szCs w:val="28"/>
+          <w:lang w:val="en-US"/>
+        </w:rPr>
+        <w:t>gì</w:t>
+      </w:r>
+      <w:proofErr w:type="spellEnd"/>
+      <w:r>
+        <w:rPr>
+          <w:rFonts w:ascii="Times New Roman" w:eastAsia="Times New Roman" w:hAnsi="Times New Roman" w:cs="Times New Roman"/>
+          <w:b/>
+          <w:color w:val="FF0000"/>
+          <w:sz w:val="28"/>
+          <w:szCs w:val="28"/>
+          <w:lang w:val="en-US"/>
+        </w:rPr>
+        <w:t>?</w:t>
+      </w:r>
+      <w:r>
+        <w:rPr>
+          <w:rFonts w:ascii="Times New Roman" w:eastAsia="Times New Roman" w:hAnsi="Times New Roman" w:cs="Times New Roman"/>
+          <w:b/>
+          <w:color w:val="FF0000"/>
+          <w:sz w:val="28"/>
+          <w:szCs w:val="28"/>
+          <w:lang w:val="en-US"/>
+        </w:rPr>
+        <w:t>...</w:t>
+      </w:r>
+      <w:proofErr w:type="gramEnd"/>
+      <w:r>
+        <w:rPr>
+          <w:rFonts w:ascii="Times New Roman" w:eastAsia="Times New Roman" w:hAnsi="Times New Roman" w:cs="Times New Roman"/>
+          <w:b/>
+          <w:color w:val="FF0000"/>
+          <w:sz w:val="28"/>
+          <w:szCs w:val="28"/>
+          <w:lang w:val="en-US"/>
+        </w:rPr>
+        <w:t>.</w:t>
       </w:r>
     </w:p>
     <w:p>
@@ -1072,14 +1115,58 @@
           <w:szCs w:val="26"/>
         </w:rPr>
       </w:pPr>
+      <w:proofErr w:type="spellStart"/>
       <w:r>
         <w:rPr>
           <w:rFonts w:ascii="Times New Roman" w:eastAsia="Times New Roman" w:hAnsi="Times New Roman" w:cs="Times New Roman"/>
           <w:color w:val="000000" w:themeColor="text1"/>
           <w:sz w:val="26"/>
           <w:szCs w:val="26"/>
-        </w:rPr>
-        <w:t>Bố trí, sắp xếp các nội dung, tính năng chi tiết, rõ ràng</w:t>
+          <w:lang w:val="en-US"/>
+        </w:rPr>
+        <w:t>Thiết</w:t>
+      </w:r>
+      <w:proofErr w:type="spellEnd"/>
+      <w:r>
+        <w:rPr>
+          <w:rFonts w:ascii="Times New Roman" w:eastAsia="Times New Roman" w:hAnsi="Times New Roman" w:cs="Times New Roman"/>
+          <w:color w:val="000000" w:themeColor="text1"/>
+          <w:sz w:val="26"/>
+          <w:szCs w:val="26"/>
+          <w:lang w:val="en-US"/>
+        </w:rPr>
+        <w:t xml:space="preserve"> </w:t>
+      </w:r>
+      <w:proofErr w:type="spellStart"/>
+      <w:r>
+        <w:rPr>
+          <w:rFonts w:ascii="Times New Roman" w:eastAsia="Times New Roman" w:hAnsi="Times New Roman" w:cs="Times New Roman"/>
+          <w:color w:val="000000" w:themeColor="text1"/>
+          <w:sz w:val="26"/>
+          <w:szCs w:val="26"/>
+          <w:lang w:val="en-US"/>
+        </w:rPr>
+        <w:t>kế</w:t>
+      </w:r>
+      <w:proofErr w:type="spellEnd"/>
+      <w:r>
+        <w:rPr>
+          <w:rFonts w:ascii="Times New Roman" w:eastAsia="Times New Roman" w:hAnsi="Times New Roman" w:cs="Times New Roman"/>
+          <w:color w:val="000000" w:themeColor="text1"/>
+          <w:sz w:val="26"/>
+          <w:szCs w:val="26"/>
+          <w:lang w:val="en-US"/>
+        </w:rPr>
+        <w:t xml:space="preserve"> g</w:t>
+      </w:r>
+      <w:r>
+        <w:rPr>
+          <w:rFonts w:ascii="Times New Roman" w:eastAsia="Times New Roman" w:hAnsi="Times New Roman" w:cs="Times New Roman"/>
+          <w:color w:val="000000" w:themeColor="text1"/>
+          <w:sz w:val="26"/>
+          <w:szCs w:val="26"/>
+        </w:rPr>
+        <w:t xml:space="preserve">iao diện đẹp, tinh tế, dễ nhìn </w:t>
       </w:r>
     </w:p>
     <w:p>
@@ -1105,63 +1192,8 @@
           <w:sz w:val="26"/>
           <w:szCs w:val="26"/>
         </w:rPr>
-        <w:t xml:space="preserve">Tốc độ tải phải nhanh hoặc ít nhất trong </w:t>
-      </w:r>
-      <w:proofErr w:type="spellStart"/>
-      <w:r>
-        <w:rPr>
-          <w:rFonts w:ascii="Times New Roman" w:eastAsia="Times New Roman" w:hAnsi="Times New Roman" w:cs="Times New Roman"/>
-          <w:color w:val="000000" w:themeColor="text1"/>
-          <w:sz w:val="26"/>
-          <w:szCs w:val="26"/>
-          <w:lang w:val="en-US"/>
-        </w:rPr>
-        <w:t>thời</w:t>
-      </w:r>
-      <w:proofErr w:type="spellEnd"/>
-      <w:r>
-        <w:rPr>
-          <w:rFonts w:ascii="Times New Roman" w:eastAsia="Times New Roman" w:hAnsi="Times New Roman" w:cs="Times New Roman"/>
-          <w:color w:val="000000" w:themeColor="text1"/>
-          <w:sz w:val="26"/>
-          <w:szCs w:val="26"/>
-          <w:lang w:val="en-US"/>
-        </w:rPr>
-        <w:t xml:space="preserve"> </w:t>
-      </w:r>
-      <w:proofErr w:type="spellStart"/>
-      <w:r>
-        <w:rPr>
-          <w:rFonts w:ascii="Times New Roman" w:eastAsia="Times New Roman" w:hAnsi="Times New Roman" w:cs="Times New Roman"/>
-          <w:color w:val="000000" w:themeColor="text1"/>
-          <w:sz w:val="26"/>
-          <w:szCs w:val="26"/>
-          <w:lang w:val="en-US"/>
-        </w:rPr>
-        <w:t>gian</w:t>
-      </w:r>
-      <w:proofErr w:type="spellEnd"/>
-      <w:r>
-        <w:rPr>
-          <w:rFonts w:ascii="Times New Roman" w:eastAsia="Times New Roman" w:hAnsi="Times New Roman" w:cs="Times New Roman"/>
-          <w:color w:val="000000" w:themeColor="text1"/>
-          <w:sz w:val="26"/>
-          <w:szCs w:val="26"/>
-        </w:rPr>
-        <w:t xml:space="preserve"> chấp nhận </w:t>
-      </w:r>
-      <w:proofErr w:type="spellStart"/>
-      <w:r>
-        <w:rPr>
-          <w:rFonts w:ascii="Times New Roman" w:eastAsia="Times New Roman" w:hAnsi="Times New Roman" w:cs="Times New Roman"/>
-          <w:color w:val="000000" w:themeColor="text1"/>
-          <w:sz w:val="26"/>
-          <w:szCs w:val="26"/>
-          <w:lang w:val="en-US"/>
-        </w:rPr>
-        <w:t>được</w:t>
-      </w:r>
-      <w:proofErr w:type="spellEnd"/>
+        <w:t>Bố trí, sắp xếp các nội dung, tính năng chi tiết, rõ ràng</w:t>
+      </w:r>
     </w:p>
     <w:p>
       <w:pPr>
@@ -1186,6 +1218,87 @@
           <w:sz w:val="26"/>
           <w:szCs w:val="26"/>
         </w:rPr>
+        <w:t xml:space="preserve">Tốc độ tải phải nhanh hoặc ít nhất trong </w:t>
+      </w:r>
+      <w:proofErr w:type="spellStart"/>
+      <w:r>
+        <w:rPr>
+          <w:rFonts w:ascii="Times New Roman" w:eastAsia="Times New Roman" w:hAnsi="Times New Roman" w:cs="Times New Roman"/>
+          <w:color w:val="000000" w:themeColor="text1"/>
+          <w:sz w:val="26"/>
+          <w:szCs w:val="26"/>
+          <w:lang w:val="en-US"/>
+        </w:rPr>
+        <w:t>thời</w:t>
+      </w:r>
+      <w:proofErr w:type="spellEnd"/>
+      <w:r>
+        <w:rPr>
+          <w:rFonts w:ascii="Times New Roman" w:eastAsia="Times New Roman" w:hAnsi="Times New Roman" w:cs="Times New Roman"/>
+          <w:color w:val="000000" w:themeColor="text1"/>
+          <w:sz w:val="26"/>
+          <w:szCs w:val="26"/>
+          <w:lang w:val="en-US"/>
+        </w:rPr>
+        <w:t xml:space="preserve"> </w:t>
+      </w:r>
+      <w:proofErr w:type="spellStart"/>
+      <w:r>
+        <w:rPr>
+          <w:rFonts w:ascii="Times New Roman" w:eastAsia="Times New Roman" w:hAnsi="Times New Roman" w:cs="Times New Roman"/>
+          <w:color w:val="000000" w:themeColor="text1"/>
+          <w:sz w:val="26"/>
+          <w:szCs w:val="26"/>
+          <w:lang w:val="en-US"/>
+        </w:rPr>
+        <w:t>gian</w:t>
+      </w:r>
+      <w:proofErr w:type="spellEnd"/>
+      <w:r>
+        <w:rPr>
+          <w:rFonts w:ascii="Times New Roman" w:eastAsia="Times New Roman" w:hAnsi="Times New Roman" w:cs="Times New Roman"/>
+          <w:color w:val="000000" w:themeColor="text1"/>
+          <w:sz w:val="26"/>
+          <w:szCs w:val="26"/>
+        </w:rPr>
+        <w:t xml:space="preserve"> chấp nhận </w:t>
+      </w:r>
+      <w:proofErr w:type="spellStart"/>
+      <w:r>
+        <w:rPr>
+          <w:rFonts w:ascii="Times New Roman" w:eastAsia="Times New Roman" w:hAnsi="Times New Roman" w:cs="Times New Roman"/>
+          <w:color w:val="000000" w:themeColor="text1"/>
+          <w:sz w:val="26"/>
+          <w:szCs w:val="26"/>
+          <w:lang w:val="en-US"/>
+        </w:rPr>
+        <w:t>được</w:t>
+      </w:r>
+      <w:proofErr w:type="spellEnd"/>
+    </w:p>
+    <w:p>
+      <w:pPr>
+        <w:pStyle w:val="ListParagraph"/>
+        <w:numPr>
+          <w:ilvl w:val="0"/>
+          <w:numId w:val="2"/>
+        </w:numPr>
+        <w:spacing w:after="160" w:line="360" w:lineRule="auto"/>
+        <w:jc w:val="both"/>
+        <w:rPr>
+          <w:rFonts w:ascii="Times New Roman" w:eastAsia="Times New Roman" w:hAnsi="Times New Roman" w:cs="Times New Roman"/>
+          <w:color w:val="000000" w:themeColor="text1"/>
+          <w:sz w:val="26"/>
+          <w:szCs w:val="26"/>
+        </w:rPr>
+      </w:pPr>
+      <w:r>
+        <w:rPr>
+          <w:rFonts w:ascii="Times New Roman" w:eastAsia="Times New Roman" w:hAnsi="Times New Roman" w:cs="Times New Roman"/>
+          <w:color w:val="000000" w:themeColor="text1"/>
+          <w:sz w:val="26"/>
+          <w:szCs w:val="26"/>
+        </w:rPr>
         <w:t>Tổng kinh phí cho dự án: 3.000.000 (VNĐ) bao gồm:</w:t>
       </w:r>
     </w:p>
@@ -1386,6 +1499,171 @@
         </w:rPr>
         <w:t>:</w:t>
       </w:r>
+      <w:r>
+        <w:rPr>
+          <w:rFonts w:ascii="Times New Roman" w:eastAsia="Times New Roman" w:hAnsi="Times New Roman" w:cs="Times New Roman"/>
+          <w:bCs/>
+          <w:sz w:val="26"/>
+          <w:szCs w:val="26"/>
+          <w:lang w:val="en-US"/>
+        </w:rPr>
+        <w:br/>
+      </w:r>
+      <w:proofErr w:type="spellStart"/>
+      <w:r>
+        <w:rPr>
+          <w:rFonts w:ascii="Times New Roman" w:eastAsia="Times New Roman" w:hAnsi="Times New Roman" w:cs="Times New Roman"/>
+          <w:b/>
+          <w:color w:val="FF0000"/>
+          <w:sz w:val="40"/>
+          <w:szCs w:val="40"/>
+          <w:lang w:val="en-US"/>
+        </w:rPr>
+        <w:t>chạy</w:t>
+      </w:r>
+      <w:proofErr w:type="spellEnd"/>
+      <w:r>
+        <w:rPr>
+          <w:rFonts w:ascii="Times New Roman" w:eastAsia="Times New Roman" w:hAnsi="Times New Roman" w:cs="Times New Roman"/>
+          <w:b/>
+          <w:color w:val="FF0000"/>
+          <w:sz w:val="40"/>
+          <w:szCs w:val="40"/>
+          <w:lang w:val="en-US"/>
+        </w:rPr>
+        <w:t xml:space="preserve"> </w:t>
+      </w:r>
+      <w:proofErr w:type="spellStart"/>
+      <w:r>
+        <w:rPr>
+          <w:rFonts w:ascii="Times New Roman" w:eastAsia="Times New Roman" w:hAnsi="Times New Roman" w:cs="Times New Roman"/>
+          <w:b/>
+          <w:color w:val="FF0000"/>
+          <w:sz w:val="40"/>
+          <w:szCs w:val="40"/>
+          <w:lang w:val="en-US"/>
+        </w:rPr>
+        <w:t>nền</w:t>
+      </w:r>
+      <w:proofErr w:type="spellEnd"/>
+      <w:r>
+        <w:rPr>
+          <w:rFonts w:ascii="Times New Roman" w:eastAsia="Times New Roman" w:hAnsi="Times New Roman" w:cs="Times New Roman"/>
+          <w:b/>
+          <w:color w:val="FF0000"/>
+          <w:sz w:val="40"/>
+          <w:szCs w:val="40"/>
+          <w:lang w:val="en-US"/>
+        </w:rPr>
+        <w:t xml:space="preserve"> </w:t>
+      </w:r>
+      <w:proofErr w:type="spellStart"/>
+      <w:r>
+        <w:rPr>
+          <w:rFonts w:ascii="Times New Roman" w:eastAsia="Times New Roman" w:hAnsi="Times New Roman" w:cs="Times New Roman"/>
+          <w:b/>
+          <w:color w:val="FF0000"/>
+          <w:sz w:val="40"/>
+          <w:szCs w:val="40"/>
+          <w:lang w:val="en-US"/>
+        </w:rPr>
+        <w:t>tảng</w:t>
+      </w:r>
+      <w:proofErr w:type="spellEnd"/>
+      <w:r>
+        <w:rPr>
+          <w:rFonts w:ascii="Times New Roman" w:eastAsia="Times New Roman" w:hAnsi="Times New Roman" w:cs="Times New Roman"/>
+          <w:b/>
+          <w:color w:val="FF0000"/>
+          <w:sz w:val="40"/>
+          <w:szCs w:val="40"/>
+          <w:lang w:val="en-US"/>
+        </w:rPr>
+        <w:t xml:space="preserve"> </w:t>
+      </w:r>
+      <w:proofErr w:type="spellStart"/>
+      <w:r>
+        <w:rPr>
+          <w:rFonts w:ascii="Times New Roman" w:eastAsia="Times New Roman" w:hAnsi="Times New Roman" w:cs="Times New Roman"/>
+          <w:b/>
+          <w:color w:val="FF0000"/>
+          <w:sz w:val="40"/>
+          <w:szCs w:val="40"/>
+          <w:lang w:val="en-US"/>
+        </w:rPr>
+        <w:t>nào</w:t>
+      </w:r>
+      <w:proofErr w:type="spellEnd"/>
+      <w:r>
+        <w:rPr>
+          <w:rFonts w:ascii="Times New Roman" w:eastAsia="Times New Roman" w:hAnsi="Times New Roman" w:cs="Times New Roman"/>
+          <w:b/>
+          <w:color w:val="FF0000"/>
+          <w:sz w:val="40"/>
+          <w:szCs w:val="40"/>
+          <w:lang w:val="en-US"/>
+        </w:rPr>
+        <w:t>?</w:t>
+      </w:r>
+      <w:r>
+        <w:rPr>
+          <w:rFonts w:ascii="Times New Roman" w:eastAsia="Times New Roman" w:hAnsi="Times New Roman" w:cs="Times New Roman"/>
+          <w:b/>
+          <w:color w:val="FF0000"/>
+          <w:sz w:val="40"/>
+          <w:szCs w:val="40"/>
+          <w:lang w:val="en-US"/>
+        </w:rPr>
+        <w:t xml:space="preserve"> Web </w:t>
+      </w:r>
+      <w:proofErr w:type="spellStart"/>
+      <w:r>
+        <w:rPr>
+          <w:rFonts w:ascii="Times New Roman" w:eastAsia="Times New Roman" w:hAnsi="Times New Roman" w:cs="Times New Roman"/>
+          <w:b/>
+          <w:color w:val="FF0000"/>
+          <w:sz w:val="40"/>
+          <w:szCs w:val="40"/>
+          <w:lang w:val="en-US"/>
+        </w:rPr>
+        <w:t>sever</w:t>
+      </w:r>
+      <w:proofErr w:type="spellEnd"/>
+      <w:r>
+        <w:rPr>
+          <w:rFonts w:ascii="Times New Roman" w:eastAsia="Times New Roman" w:hAnsi="Times New Roman" w:cs="Times New Roman"/>
+          <w:b/>
+          <w:color w:val="FF0000"/>
+          <w:sz w:val="40"/>
+          <w:szCs w:val="40"/>
+          <w:lang w:val="en-US"/>
+        </w:rPr>
+        <w:t xml:space="preserve"> </w:t>
+      </w:r>
+      <w:proofErr w:type="spellStart"/>
+      <w:r>
+        <w:rPr>
+          <w:rFonts w:ascii="Times New Roman" w:eastAsia="Times New Roman" w:hAnsi="Times New Roman" w:cs="Times New Roman"/>
+          <w:b/>
+          <w:color w:val="FF0000"/>
+          <w:sz w:val="40"/>
+          <w:szCs w:val="40"/>
+          <w:lang w:val="en-US"/>
+        </w:rPr>
+        <w:t>gì</w:t>
+      </w:r>
+      <w:proofErr w:type="spellEnd"/>
+      <w:r>
+        <w:rPr>
+          <w:rFonts w:ascii="Times New Roman" w:eastAsia="Times New Roman" w:hAnsi="Times New Roman" w:cs="Times New Roman"/>
+          <w:b/>
+          <w:color w:val="FF0000"/>
+          <w:sz w:val="40"/>
+          <w:szCs w:val="40"/>
+          <w:lang w:val="en-US"/>
+        </w:rPr>
+        <w:t>?</w:t>
+      </w:r>
     </w:p>
     <w:p>
       <w:pPr>
@@ -1596,6 +1874,7 @@
           <w:szCs w:val="26"/>
           <w:lang w:val="vi-VN"/>
         </w:rPr>
+        <w:lastRenderedPageBreak/>
         <w:t>Sử dụng công cụ tối ưu hóa trang web: Google Search Console, Google Pagespeed Insights, Pingdom, …</w:t>
       </w:r>
     </w:p>
@@ -1620,7 +1899,6 @@
           <w:szCs w:val="26"/>
           <w:lang w:val="vi-VN"/>
         </w:rPr>
-        <w:lastRenderedPageBreak/>
         <w:t>Giảm chuyển hướng cho website</w:t>
       </w:r>
     </w:p>
@@ -1712,27 +1990,53 @@
         <w:spacing w:after="160" w:line="259" w:lineRule="auto"/>
         <w:rPr>
           <w:rFonts w:ascii="Times New Roman" w:hAnsi="Times New Roman" w:cs="Times New Roman"/>
-          <w:sz w:val="26"/>
-          <w:szCs w:val="26"/>
-        </w:rPr>
-      </w:pPr>
+          <w:color w:val="FF0000"/>
+          <w:sz w:val="32"/>
+          <w:szCs w:val="32"/>
+        </w:rPr>
+      </w:pPr>
+      <w:proofErr w:type="spellStart"/>
       <w:r>
         <w:rPr>
           <w:rFonts w:ascii="Times New Roman" w:hAnsi="Times New Roman" w:cs="Times New Roman"/>
-          <w:sz w:val="26"/>
-          <w:szCs w:val="26"/>
+          <w:b/>
+          <w:bCs/>
+          <w:color w:val="FF0000"/>
+          <w:sz w:val="32"/>
+          <w:szCs w:val="32"/>
           <w:lang w:val="en-US"/>
         </w:rPr>
-        <w:t>C</w:t>
-      </w:r>
+        <w:t>Bổ</w:t>
+      </w:r>
+      <w:proofErr w:type="spellEnd"/>
       <w:r>
         <w:rPr>
           <w:rFonts w:ascii="Times New Roman" w:hAnsi="Times New Roman" w:cs="Times New Roman"/>
-          <w:sz w:val="26"/>
-          <w:szCs w:val="26"/>
-        </w:rPr>
-        <w:t>hức năng đăng ký tài khoản cho sinh viên và chủ trọ</w:t>
-      </w:r>
+          <w:b/>
+          <w:bCs/>
+          <w:color w:val="FF0000"/>
+          <w:sz w:val="32"/>
+          <w:szCs w:val="32"/>
+          <w:lang w:val="en-US"/>
+        </w:rPr>
+        <w:t xml:space="preserve"> sung </w:t>
+      </w:r>
+      <w:proofErr w:type="spellStart"/>
+      <w:proofErr w:type="gramStart"/>
+      <w:r>
+        <w:rPr>
+          <w:rFonts w:ascii="Times New Roman" w:hAnsi="Times New Roman" w:cs="Times New Roman"/>
+          <w:b/>
+          <w:bCs/>
+          <w:color w:val="FF0000"/>
+          <w:sz w:val="32"/>
+          <w:szCs w:val="32"/>
+          <w:lang w:val="en-US"/>
+        </w:rPr>
+        <w:t>thêm</w:t>
+      </w:r>
+      <w:proofErr w:type="spellEnd"/>
+      <w:proofErr w:type="gramEnd"/>
     </w:p>
     <w:p>
       <w:pPr>
@@ -1748,7 +2052,6 @@
           <w:szCs w:val="26"/>
         </w:rPr>
       </w:pPr>
-      <w:proofErr w:type="spellStart"/>
       <w:r>
         <w:rPr>
           <w:rFonts w:ascii="Times New Roman" w:hAnsi="Times New Roman" w:cs="Times New Roman"/>
@@ -1756,222 +2059,16 @@
           <w:szCs w:val="26"/>
           <w:lang w:val="en-US"/>
         </w:rPr>
-        <w:t>Chủ</w:t>
-      </w:r>
-      <w:proofErr w:type="spellEnd"/>
+        <w:t>C</w:t>
+      </w:r>
       <w:r>
         <w:rPr>
           <w:rFonts w:ascii="Times New Roman" w:hAnsi="Times New Roman" w:cs="Times New Roman"/>
           <w:sz w:val="26"/>
           <w:szCs w:val="26"/>
-          <w:lang w:val="en-US"/>
-        </w:rPr>
-        <w:t xml:space="preserve"> </w:t>
-      </w:r>
-      <w:proofErr w:type="spellStart"/>
-      <w:r>
-        <w:rPr>
-          <w:rFonts w:ascii="Times New Roman" w:hAnsi="Times New Roman" w:cs="Times New Roman"/>
-          <w:sz w:val="26"/>
-          <w:szCs w:val="26"/>
-          <w:lang w:val="en-US"/>
-        </w:rPr>
-        <w:t>trọ</w:t>
-      </w:r>
-      <w:proofErr w:type="spellEnd"/>
-      <w:r>
-        <w:rPr>
-          <w:rFonts w:ascii="Times New Roman" w:hAnsi="Times New Roman" w:cs="Times New Roman"/>
-          <w:sz w:val="26"/>
-          <w:szCs w:val="26"/>
-          <w:lang w:val="en-US"/>
-        </w:rPr>
-        <w:t xml:space="preserve"> c</w:t>
-      </w:r>
-      <w:r>
-        <w:rPr>
-          <w:rFonts w:ascii="Times New Roman" w:hAnsi="Times New Roman" w:cs="Times New Roman"/>
-          <w:sz w:val="26"/>
-          <w:szCs w:val="26"/>
-        </w:rPr>
-        <w:t>ó thể đăng</w:t>
-      </w:r>
-      <w:r>
-        <w:rPr>
-          <w:rFonts w:ascii="Times New Roman" w:hAnsi="Times New Roman" w:cs="Times New Roman"/>
-          <w:sz w:val="26"/>
-          <w:szCs w:val="26"/>
-          <w:lang w:val="en-US"/>
-        </w:rPr>
-        <w:t xml:space="preserve"> </w:t>
-      </w:r>
-      <w:r>
-        <w:rPr>
-          <w:rFonts w:ascii="Times New Roman" w:hAnsi="Times New Roman" w:cs="Times New Roman"/>
-          <w:sz w:val="26"/>
-          <w:szCs w:val="26"/>
-        </w:rPr>
-        <w:t xml:space="preserve">(gỡ) </w:t>
-      </w:r>
-      <w:proofErr w:type="spellStart"/>
-      <w:r>
-        <w:rPr>
-          <w:rFonts w:ascii="Times New Roman" w:hAnsi="Times New Roman" w:cs="Times New Roman"/>
-          <w:sz w:val="26"/>
-          <w:szCs w:val="26"/>
-          <w:lang w:val="en-US"/>
-        </w:rPr>
-        <w:t>bài</w:t>
-      </w:r>
-      <w:proofErr w:type="spellEnd"/>
-      <w:r>
-        <w:rPr>
-          <w:rFonts w:ascii="Times New Roman" w:hAnsi="Times New Roman" w:cs="Times New Roman"/>
-          <w:sz w:val="26"/>
-          <w:szCs w:val="26"/>
-          <w:lang w:val="en-US"/>
-        </w:rPr>
-        <w:t xml:space="preserve"> </w:t>
-      </w:r>
-      <w:proofErr w:type="spellStart"/>
-      <w:r>
-        <w:rPr>
-          <w:rFonts w:ascii="Times New Roman" w:hAnsi="Times New Roman" w:cs="Times New Roman"/>
-          <w:sz w:val="26"/>
-          <w:szCs w:val="26"/>
-          <w:lang w:val="en-US"/>
-        </w:rPr>
-        <w:t>viết</w:t>
-      </w:r>
-      <w:proofErr w:type="spellEnd"/>
-      <w:r>
-        <w:rPr>
-          <w:rFonts w:ascii="Times New Roman" w:hAnsi="Times New Roman" w:cs="Times New Roman"/>
-          <w:sz w:val="26"/>
-          <w:szCs w:val="26"/>
-          <w:lang w:val="en-US"/>
-        </w:rPr>
-        <w:t xml:space="preserve"> </w:t>
-      </w:r>
-      <w:proofErr w:type="spellStart"/>
-      <w:r>
-        <w:rPr>
-          <w:rFonts w:ascii="Times New Roman" w:hAnsi="Times New Roman" w:cs="Times New Roman"/>
-          <w:sz w:val="26"/>
-          <w:szCs w:val="26"/>
-          <w:lang w:val="en-US"/>
-        </w:rPr>
-        <w:t>về</w:t>
-      </w:r>
-      <w:proofErr w:type="spellEnd"/>
-      <w:r>
-        <w:rPr>
-          <w:rFonts w:ascii="Times New Roman" w:hAnsi="Times New Roman" w:cs="Times New Roman"/>
-          <w:sz w:val="26"/>
-          <w:szCs w:val="26"/>
-          <w:lang w:val="en-US"/>
-        </w:rPr>
-        <w:t xml:space="preserve"> </w:t>
-      </w:r>
-      <w:proofErr w:type="spellStart"/>
-      <w:r>
-        <w:rPr>
-          <w:rFonts w:ascii="Times New Roman" w:hAnsi="Times New Roman" w:cs="Times New Roman"/>
-          <w:sz w:val="26"/>
-          <w:szCs w:val="26"/>
-          <w:lang w:val="en-US"/>
-        </w:rPr>
-        <w:t>thông</w:t>
-      </w:r>
-      <w:proofErr w:type="spellEnd"/>
-      <w:r>
-        <w:rPr>
-          <w:rFonts w:ascii="Times New Roman" w:hAnsi="Times New Roman" w:cs="Times New Roman"/>
-          <w:sz w:val="26"/>
-          <w:szCs w:val="26"/>
-          <w:lang w:val="en-US"/>
-        </w:rPr>
-        <w:t xml:space="preserve"> tin</w:t>
-      </w:r>
-      <w:r>
-        <w:rPr>
-          <w:rFonts w:ascii="Times New Roman" w:hAnsi="Times New Roman" w:cs="Times New Roman"/>
-          <w:sz w:val="26"/>
-          <w:szCs w:val="26"/>
-        </w:rPr>
-        <w:t xml:space="preserve"> phòng trọ </w:t>
-      </w:r>
-      <w:proofErr w:type="spellStart"/>
-      <w:r>
-        <w:rPr>
-          <w:rFonts w:ascii="Times New Roman" w:hAnsi="Times New Roman" w:cs="Times New Roman"/>
-          <w:sz w:val="26"/>
-          <w:szCs w:val="26"/>
-          <w:lang w:val="en-US"/>
-        </w:rPr>
-        <w:t>cho</w:t>
-      </w:r>
-      <w:proofErr w:type="spellEnd"/>
-      <w:r>
-        <w:rPr>
-          <w:rFonts w:ascii="Times New Roman" w:hAnsi="Times New Roman" w:cs="Times New Roman"/>
-          <w:sz w:val="26"/>
-          <w:szCs w:val="26"/>
-          <w:lang w:val="en-US"/>
-        </w:rPr>
-        <w:t xml:space="preserve"> </w:t>
-      </w:r>
-      <w:proofErr w:type="spellStart"/>
-      <w:r>
-        <w:rPr>
-          <w:rFonts w:ascii="Times New Roman" w:hAnsi="Times New Roman" w:cs="Times New Roman"/>
-          <w:sz w:val="26"/>
-          <w:szCs w:val="26"/>
-          <w:lang w:val="en-US"/>
-        </w:rPr>
-        <w:t>thuê</w:t>
-      </w:r>
-      <w:proofErr w:type="spellEnd"/>
-      <w:r>
-        <w:rPr>
-          <w:rFonts w:ascii="Times New Roman" w:hAnsi="Times New Roman" w:cs="Times New Roman"/>
-          <w:sz w:val="26"/>
-          <w:szCs w:val="26"/>
-          <w:lang w:val="en-US"/>
-        </w:rPr>
-        <w:t xml:space="preserve"> </w:t>
-      </w:r>
-      <w:proofErr w:type="spellStart"/>
-      <w:r>
-        <w:rPr>
-          <w:rFonts w:ascii="Times New Roman" w:hAnsi="Times New Roman" w:cs="Times New Roman"/>
-          <w:sz w:val="26"/>
-          <w:szCs w:val="26"/>
-          <w:lang w:val="en-US"/>
-        </w:rPr>
-        <w:t>của</w:t>
-      </w:r>
-      <w:proofErr w:type="spellEnd"/>
-      <w:r>
-        <w:rPr>
-          <w:rFonts w:ascii="Times New Roman" w:hAnsi="Times New Roman" w:cs="Times New Roman"/>
-          <w:sz w:val="26"/>
-          <w:szCs w:val="26"/>
-          <w:lang w:val="en-US"/>
-        </w:rPr>
-        <w:t xml:space="preserve"> </w:t>
-      </w:r>
-      <w:proofErr w:type="spellStart"/>
-      <w:r>
-        <w:rPr>
-          <w:rFonts w:ascii="Times New Roman" w:hAnsi="Times New Roman" w:cs="Times New Roman"/>
-          <w:sz w:val="26"/>
-          <w:szCs w:val="26"/>
-          <w:lang w:val="en-US"/>
-        </w:rPr>
-        <w:t>mình</w:t>
-      </w:r>
-      <w:proofErr w:type="spellEnd"/>
+        </w:rPr>
+        <w:t>hức năng đăng ký tài khoản cho sinh viên và chủ trọ</w:t>
+      </w:r>
     </w:p>
     <w:p>
       <w:pPr>
@@ -1987,14 +2084,230 @@
           <w:szCs w:val="26"/>
         </w:rPr>
       </w:pPr>
+      <w:proofErr w:type="spellStart"/>
       <w:r>
         <w:rPr>
           <w:rFonts w:ascii="Times New Roman" w:hAnsi="Times New Roman" w:cs="Times New Roman"/>
           <w:sz w:val="26"/>
           <w:szCs w:val="26"/>
-        </w:rPr>
-        <w:t>Sẽ có một bộ lọc hỗ trợ cho sinh viên trong công việc tìm trọ, trang web sẽ lọc ra các nhà trọ theo yêu cầu của sinh viên ( giá cả, khu vực, ở cùng chủ / không ở cùng, sleep box, chung cư mini, ở ghép ...)</w:t>
-      </w:r>
+          <w:lang w:val="en-US"/>
+        </w:rPr>
+        <w:t>Chủ</w:t>
+      </w:r>
+      <w:proofErr w:type="spellEnd"/>
+      <w:r>
+        <w:rPr>
+          <w:rFonts w:ascii="Times New Roman" w:hAnsi="Times New Roman" w:cs="Times New Roman"/>
+          <w:sz w:val="26"/>
+          <w:szCs w:val="26"/>
+          <w:lang w:val="en-US"/>
+        </w:rPr>
+        <w:t xml:space="preserve"> </w:t>
+      </w:r>
+      <w:proofErr w:type="spellStart"/>
+      <w:r>
+        <w:rPr>
+          <w:rFonts w:ascii="Times New Roman" w:hAnsi="Times New Roman" w:cs="Times New Roman"/>
+          <w:sz w:val="26"/>
+          <w:szCs w:val="26"/>
+          <w:lang w:val="en-US"/>
+        </w:rPr>
+        <w:t>trọ</w:t>
+      </w:r>
+      <w:proofErr w:type="spellEnd"/>
+      <w:r>
+        <w:rPr>
+          <w:rFonts w:ascii="Times New Roman" w:hAnsi="Times New Roman" w:cs="Times New Roman"/>
+          <w:sz w:val="26"/>
+          <w:szCs w:val="26"/>
+          <w:lang w:val="en-US"/>
+        </w:rPr>
+        <w:t xml:space="preserve"> c</w:t>
+      </w:r>
+      <w:r>
+        <w:rPr>
+          <w:rFonts w:ascii="Times New Roman" w:hAnsi="Times New Roman" w:cs="Times New Roman"/>
+          <w:sz w:val="26"/>
+          <w:szCs w:val="26"/>
+        </w:rPr>
+        <w:t>ó thể đăng</w:t>
+      </w:r>
+      <w:r>
+        <w:rPr>
+          <w:rFonts w:ascii="Times New Roman" w:hAnsi="Times New Roman" w:cs="Times New Roman"/>
+          <w:sz w:val="26"/>
+          <w:szCs w:val="26"/>
+          <w:lang w:val="en-US"/>
+        </w:rPr>
+        <w:t xml:space="preserve"> </w:t>
+      </w:r>
+      <w:r>
+        <w:rPr>
+          <w:rFonts w:ascii="Times New Roman" w:hAnsi="Times New Roman" w:cs="Times New Roman"/>
+          <w:sz w:val="26"/>
+          <w:szCs w:val="26"/>
+        </w:rPr>
+        <w:t xml:space="preserve">(gỡ) </w:t>
+      </w:r>
+      <w:proofErr w:type="spellStart"/>
+      <w:r>
+        <w:rPr>
+          <w:rFonts w:ascii="Times New Roman" w:hAnsi="Times New Roman" w:cs="Times New Roman"/>
+          <w:sz w:val="26"/>
+          <w:szCs w:val="26"/>
+          <w:lang w:val="en-US"/>
+        </w:rPr>
+        <w:t>bài</w:t>
+      </w:r>
+      <w:proofErr w:type="spellEnd"/>
+      <w:r>
+        <w:rPr>
+          <w:rFonts w:ascii="Times New Roman" w:hAnsi="Times New Roman" w:cs="Times New Roman"/>
+          <w:sz w:val="26"/>
+          <w:szCs w:val="26"/>
+          <w:lang w:val="en-US"/>
+        </w:rPr>
+        <w:t xml:space="preserve"> </w:t>
+      </w:r>
+      <w:proofErr w:type="spellStart"/>
+      <w:r>
+        <w:rPr>
+          <w:rFonts w:ascii="Times New Roman" w:hAnsi="Times New Roman" w:cs="Times New Roman"/>
+          <w:sz w:val="26"/>
+          <w:szCs w:val="26"/>
+          <w:lang w:val="en-US"/>
+        </w:rPr>
+        <w:t>viết</w:t>
+      </w:r>
+      <w:proofErr w:type="spellEnd"/>
+      <w:r>
+        <w:rPr>
+          <w:rFonts w:ascii="Times New Roman" w:hAnsi="Times New Roman" w:cs="Times New Roman"/>
+          <w:sz w:val="26"/>
+          <w:szCs w:val="26"/>
+          <w:lang w:val="en-US"/>
+        </w:rPr>
+        <w:t xml:space="preserve"> </w:t>
+      </w:r>
+      <w:proofErr w:type="spellStart"/>
+      <w:r>
+        <w:rPr>
+          <w:rFonts w:ascii="Times New Roman" w:hAnsi="Times New Roman" w:cs="Times New Roman"/>
+          <w:sz w:val="26"/>
+          <w:szCs w:val="26"/>
+          <w:lang w:val="en-US"/>
+        </w:rPr>
+        <w:t>về</w:t>
+      </w:r>
+      <w:proofErr w:type="spellEnd"/>
+      <w:r>
+        <w:rPr>
+          <w:rFonts w:ascii="Times New Roman" w:hAnsi="Times New Roman" w:cs="Times New Roman"/>
+          <w:sz w:val="26"/>
+          <w:szCs w:val="26"/>
+          <w:lang w:val="en-US"/>
+        </w:rPr>
+        <w:t xml:space="preserve"> </w:t>
+      </w:r>
+      <w:proofErr w:type="spellStart"/>
+      <w:r>
+        <w:rPr>
+          <w:rFonts w:ascii="Times New Roman" w:hAnsi="Times New Roman" w:cs="Times New Roman"/>
+          <w:sz w:val="26"/>
+          <w:szCs w:val="26"/>
+          <w:lang w:val="en-US"/>
+        </w:rPr>
+        <w:t>thông</w:t>
+      </w:r>
+      <w:proofErr w:type="spellEnd"/>
+      <w:r>
+        <w:rPr>
+          <w:rFonts w:ascii="Times New Roman" w:hAnsi="Times New Roman" w:cs="Times New Roman"/>
+          <w:sz w:val="26"/>
+          <w:szCs w:val="26"/>
+          <w:lang w:val="en-US"/>
+        </w:rPr>
+        <w:t xml:space="preserve"> tin</w:t>
+      </w:r>
+      <w:r>
+        <w:rPr>
+          <w:rFonts w:ascii="Times New Roman" w:hAnsi="Times New Roman" w:cs="Times New Roman"/>
+          <w:sz w:val="26"/>
+          <w:szCs w:val="26"/>
+        </w:rPr>
+        <w:t xml:space="preserve"> phòng trọ </w:t>
+      </w:r>
+      <w:proofErr w:type="spellStart"/>
+      <w:r>
+        <w:rPr>
+          <w:rFonts w:ascii="Times New Roman" w:hAnsi="Times New Roman" w:cs="Times New Roman"/>
+          <w:sz w:val="26"/>
+          <w:szCs w:val="26"/>
+          <w:lang w:val="en-US"/>
+        </w:rPr>
+        <w:t>cho</w:t>
+      </w:r>
+      <w:proofErr w:type="spellEnd"/>
+      <w:r>
+        <w:rPr>
+          <w:rFonts w:ascii="Times New Roman" w:hAnsi="Times New Roman" w:cs="Times New Roman"/>
+          <w:sz w:val="26"/>
+          <w:szCs w:val="26"/>
+          <w:lang w:val="en-US"/>
+        </w:rPr>
+        <w:t xml:space="preserve"> </w:t>
+      </w:r>
+      <w:proofErr w:type="spellStart"/>
+      <w:r>
+        <w:rPr>
+          <w:rFonts w:ascii="Times New Roman" w:hAnsi="Times New Roman" w:cs="Times New Roman"/>
+          <w:sz w:val="26"/>
+          <w:szCs w:val="26"/>
+          <w:lang w:val="en-US"/>
+        </w:rPr>
+        <w:t>thuê</w:t>
+      </w:r>
+      <w:proofErr w:type="spellEnd"/>
+      <w:r>
+        <w:rPr>
+          <w:rFonts w:ascii="Times New Roman" w:hAnsi="Times New Roman" w:cs="Times New Roman"/>
+          <w:sz w:val="26"/>
+          <w:szCs w:val="26"/>
+          <w:lang w:val="en-US"/>
+        </w:rPr>
+        <w:t xml:space="preserve"> </w:t>
+      </w:r>
+      <w:proofErr w:type="spellStart"/>
+      <w:r>
+        <w:rPr>
+          <w:rFonts w:ascii="Times New Roman" w:hAnsi="Times New Roman" w:cs="Times New Roman"/>
+          <w:sz w:val="26"/>
+          <w:szCs w:val="26"/>
+          <w:lang w:val="en-US"/>
+        </w:rPr>
+        <w:t>của</w:t>
+      </w:r>
+      <w:proofErr w:type="spellEnd"/>
+      <w:r>
+        <w:rPr>
+          <w:rFonts w:ascii="Times New Roman" w:hAnsi="Times New Roman" w:cs="Times New Roman"/>
+          <w:sz w:val="26"/>
+          <w:szCs w:val="26"/>
+          <w:lang w:val="en-US"/>
+        </w:rPr>
+        <w:t xml:space="preserve"> </w:t>
+      </w:r>
+      <w:proofErr w:type="spellStart"/>
+      <w:r>
+        <w:rPr>
+          <w:rFonts w:ascii="Times New Roman" w:hAnsi="Times New Roman" w:cs="Times New Roman"/>
+          <w:sz w:val="26"/>
+          <w:szCs w:val="26"/>
+          <w:lang w:val="en-US"/>
+        </w:rPr>
+        <w:t>mình</w:t>
+      </w:r>
+      <w:proofErr w:type="spellEnd"/>
     </w:p>
     <w:p>
       <w:pPr>
@@ -2016,35 +2329,7 @@
           <w:sz w:val="26"/>
           <w:szCs w:val="26"/>
         </w:rPr>
-        <w:t>Có hai diễn đàn, 1 cho chủ trọ nơi đăng t</w:t>
-      </w:r>
-      <w:proofErr w:type="spellStart"/>
-      <w:r>
-        <w:rPr>
-          <w:rFonts w:ascii="Times New Roman" w:hAnsi="Times New Roman" w:cs="Times New Roman"/>
-          <w:sz w:val="26"/>
-          <w:szCs w:val="26"/>
-          <w:lang w:val="en-US"/>
-        </w:rPr>
-        <w:t>hông</w:t>
-      </w:r>
-      <w:proofErr w:type="spellEnd"/>
-      <w:r>
-        <w:rPr>
-          <w:rFonts w:ascii="Times New Roman" w:hAnsi="Times New Roman" w:cs="Times New Roman"/>
-          <w:sz w:val="26"/>
-          <w:szCs w:val="26"/>
-          <w:lang w:val="en-US"/>
-        </w:rPr>
-        <w:t xml:space="preserve"> tin</w:t>
-      </w:r>
-      <w:r>
-        <w:rPr>
-          <w:rFonts w:ascii="Times New Roman" w:hAnsi="Times New Roman" w:cs="Times New Roman"/>
-          <w:sz w:val="26"/>
-          <w:szCs w:val="26"/>
-        </w:rPr>
-        <w:t xml:space="preserve"> về căn trọ; 2 là cho sinh viên</w:t>
+        <w:t>Sẽ có một bộ lọc hỗ trợ cho sinh viên trong công việc tìm trọ, trang web sẽ lọc ra các nhà trọ theo yêu cầu của sinh viên ( giá cả, khu vực, ở cùng chủ / không ở cùng, sleep box, chung cư mini, ở ghép ...)</w:t>
       </w:r>
     </w:p>
     <w:p>
@@ -2067,6 +2352,57 @@
           <w:sz w:val="26"/>
           <w:szCs w:val="26"/>
         </w:rPr>
+        <w:t>Có hai diễn đàn, 1 cho chủ trọ nơi đăng t</w:t>
+      </w:r>
+      <w:proofErr w:type="spellStart"/>
+      <w:r>
+        <w:rPr>
+          <w:rFonts w:ascii="Times New Roman" w:hAnsi="Times New Roman" w:cs="Times New Roman"/>
+          <w:sz w:val="26"/>
+          <w:szCs w:val="26"/>
+          <w:lang w:val="en-US"/>
+        </w:rPr>
+        <w:t>hông</w:t>
+      </w:r>
+      <w:proofErr w:type="spellEnd"/>
+      <w:r>
+        <w:rPr>
+          <w:rFonts w:ascii="Times New Roman" w:hAnsi="Times New Roman" w:cs="Times New Roman"/>
+          <w:sz w:val="26"/>
+          <w:szCs w:val="26"/>
+          <w:lang w:val="en-US"/>
+        </w:rPr>
+        <w:t xml:space="preserve"> tin</w:t>
+      </w:r>
+      <w:r>
+        <w:rPr>
+          <w:rFonts w:ascii="Times New Roman" w:hAnsi="Times New Roman" w:cs="Times New Roman"/>
+          <w:sz w:val="26"/>
+          <w:szCs w:val="26"/>
+        </w:rPr>
+        <w:t xml:space="preserve"> về căn trọ; 2 là cho sinh viên</w:t>
+      </w:r>
+    </w:p>
+    <w:p>
+      <w:pPr>
+        <w:pStyle w:val="ListParagraph"/>
+        <w:numPr>
+          <w:ilvl w:val="1"/>
+          <w:numId w:val="6"/>
+        </w:numPr>
+        <w:spacing w:after="160" w:line="259" w:lineRule="auto"/>
+        <w:rPr>
+          <w:rFonts w:ascii="Times New Roman" w:hAnsi="Times New Roman" w:cs="Times New Roman"/>
+          <w:sz w:val="26"/>
+          <w:szCs w:val="26"/>
+        </w:rPr>
+      </w:pPr>
+      <w:r>
+        <w:rPr>
+          <w:rFonts w:ascii="Times New Roman" w:hAnsi="Times New Roman" w:cs="Times New Roman"/>
+          <w:sz w:val="26"/>
+          <w:szCs w:val="26"/>
+        </w:rPr>
         <w:t xml:space="preserve">Tính năng “Tìm kiếm bạn trọ” cho những sinh viên muốn ở ghép, tính năng sẽ yêu cầu sinh viên nhập trường học, giới tính, khu vực mong muốn; web sẽ </w:t>
       </w:r>
       <w:r>
@@ -2376,8 +2712,19 @@
           <w:szCs w:val="26"/>
           <w:lang w:val="en-US"/>
         </w:rPr>
-        <w:t xml:space="preserve"> IDE,…</w:t>
-      </w:r>
+        <w:t xml:space="preserve"> </w:t>
+      </w:r>
+      <w:proofErr w:type="gramStart"/>
+      <w:r>
+        <w:rPr>
+          <w:rFonts w:ascii="Times New Roman" w:hAnsi="Times New Roman" w:cs="Times New Roman"/>
+          <w:sz w:val="26"/>
+          <w:szCs w:val="26"/>
+          <w:lang w:val="en-US"/>
+        </w:rPr>
+        <w:t>IDE,…</w:t>
+      </w:r>
+      <w:proofErr w:type="gramEnd"/>
     </w:p>
     <w:p>
       <w:pPr>
@@ -2400,7 +2747,7 @@
           <w:szCs w:val="26"/>
           <w:lang w:val="en-US"/>
         </w:rPr>
-        <w:t>Autodesk AutoCAD</w:t>
+        <w:t>Adobe Photoshop</w:t>
       </w:r>
     </w:p>
     <w:p>
@@ -2424,7 +2771,7 @@
           <w:szCs w:val="26"/>
           <w:lang w:val="en-US"/>
         </w:rPr>
-        <w:t>Adobe Photoshop</w:t>
+        <w:t>PERT</w:t>
       </w:r>
     </w:p>
     <w:p>
@@ -2448,30 +2795,6 @@
           <w:szCs w:val="26"/>
           <w:lang w:val="en-US"/>
         </w:rPr>
-        <w:t>PERT</w:t>
-      </w:r>
-    </w:p>
-    <w:p>
-      <w:pPr>
-        <w:pStyle w:val="ListParagraph"/>
-        <w:numPr>
-          <w:ilvl w:val="0"/>
-          <w:numId w:val="7"/>
-        </w:numPr>
-        <w:spacing w:after="160" w:line="259" w:lineRule="auto"/>
-        <w:rPr>
-          <w:rFonts w:ascii="Times New Roman" w:hAnsi="Times New Roman" w:cs="Times New Roman"/>
-          <w:sz w:val="26"/>
-          <w:szCs w:val="26"/>
-        </w:rPr>
-      </w:pPr>
-      <w:r>
-        <w:rPr>
-          <w:rFonts w:ascii="Times New Roman" w:hAnsi="Times New Roman" w:cs="Times New Roman"/>
-          <w:sz w:val="26"/>
-          <w:szCs w:val="26"/>
-          <w:lang w:val="en-US"/>
-        </w:rPr>
         <w:t>MySQL</w:t>
       </w:r>
     </w:p>
@@ -2613,7 +2936,6 @@
           <w:sz w:val="32"/>
           <w:szCs w:val="32"/>
         </w:rPr>
-        <w:lastRenderedPageBreak/>
         <w:t>II. Lịch trình dự án</w:t>
       </w:r>
     </w:p>
@@ -5761,7 +6083,6 @@
           <w:sz w:val="28"/>
           <w:szCs w:val="28"/>
         </w:rPr>
-        <w:lastRenderedPageBreak/>
         <w:t>2, Biểu đồ Gantt</w:t>
       </w:r>
     </w:p>
@@ -5772,33 +6093,20 @@
           <w:b/>
           <w:sz w:val="28"/>
           <w:szCs w:val="28"/>
-          <w:lang w:val="en-US"/>
-        </w:rPr>
-      </w:pPr>
-    </w:p>
-    <w:p>
-      <w:pPr>
+        </w:rPr>
+      </w:pPr>
+      <w:r>
         <w:rPr>
           <w:rFonts w:ascii="Times New Roman" w:eastAsia="Times New Roman" w:hAnsi="Times New Roman" w:cs="Times New Roman"/>
           <w:b/>
           <w:sz w:val="28"/>
           <w:szCs w:val="28"/>
-          <w:lang w:val="en-US"/>
-        </w:rPr>
-      </w:pPr>
-      <w:r>
-        <w:rPr>
-          <w:rFonts w:ascii="Times New Roman" w:eastAsia="Times New Roman" w:hAnsi="Times New Roman" w:cs="Times New Roman"/>
-          <w:b/>
-          <w:sz w:val="28"/>
-          <w:szCs w:val="28"/>
-          <w:lang w:val="en-US"/>
         </w:rPr>
         <w:drawing>
-          <wp:inline distT="0" distB="0" distL="0" distR="0" wp14:anchorId="20D559E2" wp14:editId="2A242905">
-            <wp:extent cx="5943600" cy="3192780"/>
-            <wp:effectExtent l="0" t="0" r="0" b="7620"/>
-            <wp:docPr id="1081784900" name="Picture 1" descr="A screenshot of a calendar&#10;&#10;Description automatically generated"/>
+          <wp:inline distT="0" distB="0" distL="0" distR="0" wp14:anchorId="5B1EDBA6" wp14:editId="22DDDC79">
+            <wp:extent cx="5880735" cy="3006437"/>
+            <wp:effectExtent l="0" t="0" r="5715" b="3810"/>
+            <wp:docPr id="1480379062" name="Picture 1" descr="A screenshot of a computer&#10;&#10;Description automatically generated"/>
             <wp:cNvGraphicFramePr>
               <a:graphicFrameLocks xmlns:a="http://schemas.openxmlformats.org/drawingml/2006/main" noChangeAspect="1"/>
             </wp:cNvGraphicFramePr>
@@ -5806,7 +6114,7 @@
               <a:graphicData uri="http://schemas.openxmlformats.org/drawingml/2006/picture">
                 <pic:pic xmlns:pic="http://schemas.openxmlformats.org/drawingml/2006/picture">
                   <pic:nvPicPr>
-                    <pic:cNvPr id="1081784900" name="Picture 1" descr="A screenshot of a calendar&#10;&#10;Description automatically generated"/>
+                    <pic:cNvPr id="1480379062" name="Picture 1" descr="A screenshot of a computer&#10;&#10;Description automatically generated"/>
                     <pic:cNvPicPr/>
                   </pic:nvPicPr>
                   <pic:blipFill>
@@ -5818,7 +6126,7 @@
                   <pic:spPr>
                     <a:xfrm>
                       <a:off x="0" y="0"/>
-                      <a:ext cx="5943600" cy="3192780"/>
+                      <a:ext cx="5890018" cy="3011183"/>
                     </a:xfrm>
                     <a:prstGeom prst="rect">
                       <a:avLst/>
@@ -5830,26 +6138,6 @@
           </wp:inline>
         </w:drawing>
       </w:r>
-    </w:p>
-    <w:p>
-      <w:pPr>
-        <w:rPr>
-          <w:rFonts w:ascii="Times New Roman" w:eastAsia="Times New Roman" w:hAnsi="Times New Roman" w:cs="Times New Roman"/>
-          <w:b/>
-          <w:sz w:val="28"/>
-          <w:szCs w:val="28"/>
-        </w:rPr>
-      </w:pPr>
-    </w:p>
-    <w:p>
-      <w:pPr>
-        <w:rPr>
-          <w:rFonts w:ascii="Times New Roman" w:eastAsia="Times New Roman" w:hAnsi="Times New Roman" w:cs="Times New Roman"/>
-          <w:b/>
-          <w:sz w:val="28"/>
-          <w:szCs w:val="28"/>
-        </w:rPr>
-      </w:pPr>
     </w:p>
     <w:p>
       <w:pPr>
@@ -6164,17 +6452,28 @@
         </w:rPr>
         <w:t xml:space="preserve">Đường găng: </w:t>
       </w:r>
-      <w:proofErr w:type="spellStart"/>
+    </w:p>
+    <w:p>
+      <w:pPr>
+        <w:pStyle w:val="paragraph"/>
+        <w:textAlignment w:val="baseline"/>
+        <w:rPr>
+          <w:rStyle w:val="eop"/>
+          <w:color w:val="000000"/>
+          <w:sz w:val="26"/>
+          <w:szCs w:val="26"/>
+        </w:rPr>
+      </w:pPr>
       <w:r>
         <w:rPr>
           <w:rStyle w:val="normaltextrun"/>
           <w:color w:val="000000"/>
           <w:sz w:val="26"/>
           <w:szCs w:val="26"/>
-        </w:rPr>
-        <w:t>Từ</w:t>
-      </w:r>
-      <w:proofErr w:type="spellEnd"/>
+          <w:lang w:val="vi-VN"/>
+        </w:rPr>
+        <w:t>Thời gian hoàn thành sớm nhất của dự án là:</w:t>
+      </w:r>
       <w:r>
         <w:rPr>
           <w:rStyle w:val="normaltextrun"/>
@@ -6184,7 +6483,6 @@
         </w:rPr>
         <w:t xml:space="preserve"> </w:t>
       </w:r>
-      <w:proofErr w:type="spellStart"/>
       <w:r>
         <w:rPr>
           <w:rStyle w:val="normaltextrun"/>
@@ -6192,9 +6490,8 @@
           <w:sz w:val="26"/>
           <w:szCs w:val="26"/>
         </w:rPr>
-        <w:t>đầu</w:t>
-      </w:r>
-      <w:proofErr w:type="spellEnd"/>
+        <w:t>2</w:t>
+      </w:r>
       <w:r>
         <w:rPr>
           <w:rStyle w:val="normaltextrun"/>
@@ -6202,69 +6499,7 @@
           <w:sz w:val="26"/>
           <w:szCs w:val="26"/>
         </w:rPr>
-        <w:t xml:space="preserve"> </w:t>
-      </w:r>
-      <w:proofErr w:type="spellStart"/>
-      <w:r>
-        <w:rPr>
-          <w:rStyle w:val="normaltextrun"/>
-          <w:color w:val="000000"/>
-          <w:sz w:val="26"/>
-          <w:szCs w:val="26"/>
-        </w:rPr>
-        <w:t>tới</w:t>
-      </w:r>
-      <w:proofErr w:type="spellEnd"/>
-      <w:r>
-        <w:rPr>
-          <w:rStyle w:val="normaltextrun"/>
-          <w:color w:val="000000"/>
-          <w:sz w:val="26"/>
-          <w:szCs w:val="26"/>
-        </w:rPr>
-        <w:t xml:space="preserve"> </w:t>
-      </w:r>
-      <w:proofErr w:type="spellStart"/>
-      <w:r>
-        <w:rPr>
-          <w:rStyle w:val="normaltextrun"/>
-          <w:color w:val="000000"/>
-          <w:sz w:val="26"/>
-          <w:szCs w:val="26"/>
-        </w:rPr>
-        <w:t>cuối</w:t>
-      </w:r>
-      <w:proofErr w:type="spellEnd"/>
-    </w:p>
-    <w:p>
-      <w:pPr>
-        <w:pStyle w:val="paragraph"/>
-        <w:textAlignment w:val="baseline"/>
-        <w:rPr>
-          <w:rStyle w:val="eop"/>
-          <w:color w:val="000000"/>
-          <w:sz w:val="26"/>
-          <w:szCs w:val="26"/>
-        </w:rPr>
-      </w:pPr>
-      <w:r>
-        <w:rPr>
-          <w:rStyle w:val="normaltextrun"/>
-          <w:color w:val="000000"/>
-          <w:sz w:val="26"/>
-          <w:szCs w:val="26"/>
-          <w:lang w:val="vi-VN"/>
-        </w:rPr>
-        <w:t>Thời gian hoàn thành sớm nhất của dự án là:</w:t>
-      </w:r>
-      <w:r>
-        <w:rPr>
-          <w:rStyle w:val="normaltextrun"/>
-          <w:color w:val="000000"/>
-          <w:sz w:val="26"/>
-          <w:szCs w:val="26"/>
-        </w:rPr>
-        <w:t xml:space="preserve"> 30</w:t>
+        <w:t>0</w:t>
       </w:r>
       <w:r>
         <w:rPr>
@@ -13218,6 +13453,119 @@
 <file path=word/numbering.xml><?xml version="1.0" encoding="utf-8"?>
 <w:numbering xmlns:wpc="http://schemas.microsoft.com/office/word/2010/wordprocessingCanvas" xmlns:cx="http://schemas.microsoft.com/office/drawing/2014/chartex" xmlns:cx1="http://schemas.microsoft.com/office/drawing/2015/9/8/chartex" xmlns:cx2="http://schemas.microsoft.com/office/drawing/2015/10/21/chartex" xmlns:cx3="http://schemas.microsoft.com/office/drawing/2016/5/9/chartex" xmlns:cx4="http://schemas.microsoft.com/office/drawing/2016/5/10/chartex" xmlns:cx5="http://schemas.microsoft.com/office/drawing/2016/5/11/chartex" xmlns:cx6="http://schemas.microsoft.com/office/drawing/2016/5/12/chartex" xmlns:cx7="http://schemas.microsoft.com/office/drawing/2016/5/13/chartex" xmlns:cx8="http://schemas.microsoft.com/office/drawing/2016/5/14/chartex" xmlns:mc="http://schemas.openxmlformats.org/markup-compatibility/2006" xmlns:aink="http://schemas.microsoft.com/office/drawing/2016/ink" xmlns:am3d="http://schemas.microsoft.com/office/drawing/2017/model3d" xmlns:o="urn:schemas-microsoft-com:office:office" xmlns:oel="http://schemas.microsoft.com/office/2019/extlst" xmlns:r="http://schemas.openxmlformats.org/officeDocument/2006/relationships" xmlns:m="http://schemas.openxmlformats.org/officeDocument/2006/math" xmlns:v="urn:schemas-microsoft-com:vml" xmlns:wp14="http://schemas.microsoft.com/office/word/2010/wordprocessingDrawing" xmlns:wp="http://schemas.openxmlformats.org/drawingml/2006/wordprocessingDrawing" xmlns:w10="urn:schemas-microsoft-com:office:word" xmlns:w="http://schemas.openxmlformats.org/wordprocessingml/2006/main" xmlns:w14="http://schemas.microsoft.com/office/word/2010/wordml" xmlns:w15="http://schemas.microsoft.com/office/word/2012/wordml" xmlns:w16cex="http://schemas.microsoft.com/office/word/2018/wordml/cex" xmlns:w16cid="http://schemas.microsoft.com/office/word/2016/wordml/cid" xmlns:w16="http://schemas.microsoft.com/office/word/2018/wordml" xmlns:w16sdtdh="http://schemas.microsoft.com/office/word/2020/wordml/sdtdatahash" xmlns:w16se="http://schemas.microsoft.com/office/word/2015/wordml/symex" xmlns:wpg="http://schemas.microsoft.com/office/word/2010/wordprocessingGroup" xmlns:wpi="http://schemas.microsoft.com/office/word/2010/wordprocessingInk" xmlns:wne="http://schemas.microsoft.com/office/word/2006/wordml" xmlns:wps="http://schemas.microsoft.com/office/word/2010/wordprocessingShape" mc:Ignorable="w14 w15 w16se w16cid w16 w16cex w16sdtdh wp14">
   <w:abstractNum w:abstractNumId="0" w15:restartNumberingAfterBreak="0">
+    <w:nsid w:val="04A011F1"/>
+    <w:multiLevelType w:val="hybridMultilevel"/>
+    <w:tmpl w:val="FF1A2330"/>
+    <w:lvl w:ilvl="0" w:tplc="04090001">
+      <w:start w:val="1"/>
+      <w:numFmt w:val="bullet"/>
+      <w:lvlText w:val=""/>
+      <w:lvlJc w:val="left"/>
+      <w:pPr>
+        <w:ind w:left="1440" w:hanging="360"/>
+      </w:pPr>
+      <w:rPr>
+        <w:rFonts w:ascii="Symbol" w:hAnsi="Symbol" w:hint="default"/>
+      </w:rPr>
+    </w:lvl>
+    <w:lvl w:ilvl="1" w:tplc="04090003" w:tentative="1">
+      <w:start w:val="1"/>
+      <w:numFmt w:val="bullet"/>
+      <w:lvlText w:val="o"/>
+      <w:lvlJc w:val="left"/>
+      <w:pPr>
+        <w:ind w:left="2160" w:hanging="360"/>
+      </w:pPr>
+      <w:rPr>
+        <w:rFonts w:ascii="Courier New" w:hAnsi="Courier New" w:cs="Courier New" w:hint="default"/>
+      </w:rPr>
+    </w:lvl>
+    <w:lvl w:ilvl="2" w:tplc="04090005" w:tentative="1">
+      <w:start w:val="1"/>
+      <w:numFmt w:val="bullet"/>
+      <w:lvlText w:val=""/>
+      <w:lvlJc w:val="left"/>
+      <w:pPr>
+        <w:ind w:left="2880" w:hanging="360"/>
+      </w:pPr>
+      <w:rPr>
+        <w:rFonts w:ascii="Wingdings" w:hAnsi="Wingdings" w:hint="default"/>
+      </w:rPr>
+    </w:lvl>
+    <w:lvl w:ilvl="3" w:tplc="04090001" w:tentative="1">
+      <w:start w:val="1"/>
+      <w:numFmt w:val="bullet"/>
+      <w:lvlText w:val=""/>
+      <w:lvlJc w:val="left"/>
+      <w:pPr>
+        <w:ind w:left="3600" w:hanging="360"/>
+      </w:pPr>
+      <w:rPr>
+        <w:rFonts w:ascii="Symbol" w:hAnsi="Symbol" w:hint="default"/>
+      </w:rPr>
+    </w:lvl>
+    <w:lvl w:ilvl="4" w:tplc="04090003" w:tentative="1">
+      <w:start w:val="1"/>
+      <w:numFmt w:val="bullet"/>
+      <w:lvlText w:val="o"/>
+      <w:lvlJc w:val="left"/>
+      <w:pPr>
+        <w:ind w:left="4320" w:hanging="360"/>
+      </w:pPr>
+      <w:rPr>
+        <w:rFonts w:ascii="Courier New" w:hAnsi="Courier New" w:cs="Courier New" w:hint="default"/>
+      </w:rPr>
+    </w:lvl>
+    <w:lvl w:ilvl="5" w:tplc="04090005" w:tentative="1">
+      <w:start w:val="1"/>
+      <w:numFmt w:val="bullet"/>
+      <w:lvlText w:val=""/>
+      <w:lvlJc w:val="left"/>
+      <w:pPr>
+        <w:ind w:left="5040" w:hanging="360"/>
+      </w:pPr>
+      <w:rPr>
+        <w:rFonts w:ascii="Wingdings" w:hAnsi="Wingdings" w:hint="default"/>
+      </w:rPr>
+    </w:lvl>
+    <w:lvl w:ilvl="6" w:tplc="04090001" w:tentative="1">
+      <w:start w:val="1"/>
+      <w:numFmt w:val="bullet"/>
+      <w:lvlText w:val=""/>
+      <w:lvlJc w:val="left"/>
+      <w:pPr>
+        <w:ind w:left="5760" w:hanging="360"/>
+      </w:pPr>
+      <w:rPr>
+        <w:rFonts w:ascii="Symbol" w:hAnsi="Symbol" w:hint="default"/>
+      </w:rPr>
+    </w:lvl>
+    <w:lvl w:ilvl="7" w:tplc="04090003" w:tentative="1">
+      <w:start w:val="1"/>
+      <w:numFmt w:val="bullet"/>
+      <w:lvlText w:val="o"/>
+      <w:lvlJc w:val="left"/>
+      <w:pPr>
+        <w:ind w:left="6480" w:hanging="360"/>
+      </w:pPr>
+      <w:rPr>
+        <w:rFonts w:ascii="Courier New" w:hAnsi="Courier New" w:cs="Courier New" w:hint="default"/>
+      </w:rPr>
+    </w:lvl>
+    <w:lvl w:ilvl="8" w:tplc="04090005" w:tentative="1">
+      <w:start w:val="1"/>
+      <w:numFmt w:val="bullet"/>
+      <w:lvlText w:val=""/>
+      <w:lvlJc w:val="left"/>
+      <w:pPr>
+        <w:ind w:left="7200" w:hanging="360"/>
+      </w:pPr>
+      <w:rPr>
+        <w:rFonts w:ascii="Wingdings" w:hAnsi="Wingdings" w:hint="default"/>
+      </w:rPr>
+    </w:lvl>
+  </w:abstractNum>
+  <w:abstractNum w:abstractNumId="1" w15:restartNumberingAfterBreak="0">
     <w:nsid w:val="09104A12"/>
     <w:multiLevelType w:val="multilevel"/>
     <w:tmpl w:val="09104A12"/>
@@ -13303,7 +13651,7 @@
       </w:pPr>
     </w:lvl>
   </w:abstractNum>
-  <w:abstractNum w:abstractNumId="1" w15:restartNumberingAfterBreak="0">
+  <w:abstractNum w:abstractNumId="2" w15:restartNumberingAfterBreak="0">
     <w:nsid w:val="12027A24"/>
     <w:multiLevelType w:val="multilevel"/>
     <w:tmpl w:val="12027A24"/>
@@ -13416,7 +13764,7 @@
       </w:rPr>
     </w:lvl>
   </w:abstractNum>
-  <w:abstractNum w:abstractNumId="2" w15:restartNumberingAfterBreak="0">
+  <w:abstractNum w:abstractNumId="3" w15:restartNumberingAfterBreak="0">
     <w:nsid w:val="35B23480"/>
     <w:multiLevelType w:val="multilevel"/>
     <w:tmpl w:val="35B23480"/>
@@ -13529,7 +13877,7 @@
       </w:rPr>
     </w:lvl>
   </w:abstractNum>
-  <w:abstractNum w:abstractNumId="3" w15:restartNumberingAfterBreak="0">
+  <w:abstractNum w:abstractNumId="4" w15:restartNumberingAfterBreak="0">
     <w:nsid w:val="4FE72411"/>
     <w:multiLevelType w:val="multilevel"/>
     <w:tmpl w:val="4FE72411"/>
@@ -13642,7 +13990,7 @@
       </w:rPr>
     </w:lvl>
   </w:abstractNum>
-  <w:abstractNum w:abstractNumId="4" w15:restartNumberingAfterBreak="0">
+  <w:abstractNum w:abstractNumId="5" w15:restartNumberingAfterBreak="0">
     <w:nsid w:val="68FD7230"/>
     <w:multiLevelType w:val="multilevel"/>
     <w:tmpl w:val="68FD7230"/>
@@ -13755,7 +14103,7 @@
       </w:rPr>
     </w:lvl>
   </w:abstractNum>
-  <w:abstractNum w:abstractNumId="5" w15:restartNumberingAfterBreak="0">
+  <w:abstractNum w:abstractNumId="6" w15:restartNumberingAfterBreak="0">
     <w:nsid w:val="7AAA2542"/>
     <w:multiLevelType w:val="multilevel"/>
     <w:tmpl w:val="7AAA2542"/>
@@ -13868,7 +14216,7 @@
       </w:rPr>
     </w:lvl>
   </w:abstractNum>
-  <w:abstractNum w:abstractNumId="6" w15:restartNumberingAfterBreak="0">
+  <w:abstractNum w:abstractNumId="7" w15:restartNumberingAfterBreak="0">
     <w:nsid w:val="7CAB0149"/>
     <w:multiLevelType w:val="multilevel"/>
     <w:tmpl w:val="7CAB0149"/>
@@ -13955,25 +14303,28 @@
     </w:lvl>
   </w:abstractNum>
   <w:num w:numId="1" w16cid:durableId="412892857">
-    <w:abstractNumId w:val="0"/>
+    <w:abstractNumId w:val="1"/>
   </w:num>
   <w:num w:numId="2" w16cid:durableId="625549900">
-    <w:abstractNumId w:val="1"/>
+    <w:abstractNumId w:val="2"/>
   </w:num>
   <w:num w:numId="3" w16cid:durableId="757025720">
+    <w:abstractNumId w:val="7"/>
+  </w:num>
+  <w:num w:numId="4" w16cid:durableId="1946620342">
+    <w:abstractNumId w:val="3"/>
+  </w:num>
+  <w:num w:numId="5" w16cid:durableId="263416406">
+    <w:abstractNumId w:val="4"/>
+  </w:num>
+  <w:num w:numId="6" w16cid:durableId="1724789620">
     <w:abstractNumId w:val="6"/>
   </w:num>
-  <w:num w:numId="4" w16cid:durableId="1946620342">
-    <w:abstractNumId w:val="2"/>
-  </w:num>
-  <w:num w:numId="5" w16cid:durableId="263416406">
-    <w:abstractNumId w:val="3"/>
-  </w:num>
-  <w:num w:numId="6" w16cid:durableId="1724789620">
+  <w:num w:numId="7" w16cid:durableId="1116945378">
     <w:abstractNumId w:val="5"/>
   </w:num>
-  <w:num w:numId="7" w16cid:durableId="1116945378">
-    <w:abstractNumId w:val="4"/>
+  <w:num w:numId="8" w16cid:durableId="843476905">
+    <w:abstractNumId w:val="0"/>
   </w:num>
 </w:numbering>
 </file>
@@ -15120,28 +15471,28 @@
 </file>
 
 <file path=customXml/item1.xml><?xml version="1.0" encoding="utf-8"?>
-<b:Sources xmlns:b="http://schemas.openxmlformats.org/officeDocument/2006/bibliography" xmlns="http://schemas.openxmlformats.org/officeDocument/2006/bibliography" SelectedStyle="\APASixthEditionOfficeOnline.xsl" StyleName="APA" Version="6"/>
-</file>
-
-<file path=customXml/item2.xml><?xml version="1.0" encoding="utf-8"?>
 <go:gDocsCustomXmlDataStorage xmlns:go="http://customooxmlschemas.google.com/" xmlns:r="http://schemas.openxmlformats.org/officeDocument/2006/relationships">
   <go:docsCustomData xmlns:go="http://customooxmlschemas.google.com/" roundtripDataSignature="AMtx7miPmvZMFIejV5efucwn+t7f+t50YA==">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</go:docsCustomData>
 </go:gDocsCustomXmlDataStorage>
 </file>
 
-<file path=customXml/itemProps1.xml><?xml version="1.0" encoding="utf-8"?>
-<ds:datastoreItem xmlns:ds="http://schemas.openxmlformats.org/officeDocument/2006/customXml" ds:itemID="{03469D19-240F-4A87-8F8C-C04B4E00BA5E}">
-  <ds:schemaRefs>
-    <ds:schemaRef ds:uri="http://schemas.openxmlformats.org/officeDocument/2006/bibliography"/>
-  </ds:schemaRefs>
-</ds:datastoreItem>
+<file path=customXml/item2.xml><?xml version="1.0" encoding="utf-8"?>
+<b:Sources xmlns:b="http://schemas.openxmlformats.org/officeDocument/2006/bibliography" xmlns="http://schemas.openxmlformats.org/officeDocument/2006/bibliography" SelectedStyle="\APASixthEditionOfficeOnline.xsl" StyleName="APA" Version="6"/>
 </file>
 
-<file path=customXml/itemProps2.xml><?xml version="1.0" encoding="utf-8"?>
+<file path=customXml/itemProps1.xml><?xml version="1.0" encoding="utf-8"?>
 <ds:datastoreItem xmlns:ds="http://schemas.openxmlformats.org/officeDocument/2006/customXml" ds:itemID="{11111111-1234-1234-1234-123412341234}">
   <ds:schemaRefs>
     <ds:schemaRef ds:uri="http://customooxmlschemas.google.com/"/>
     <ds:schemaRef ds:uri="http://schemas.openxmlformats.org/officeDocument/2006/relationships"/>
   </ds:schemaRefs>
 </ds:datastoreItem>
+</file>
+
+<file path=customXml/itemProps2.xml><?xml version="1.0" encoding="utf-8"?>
+<ds:datastoreItem xmlns:ds="http://schemas.openxmlformats.org/officeDocument/2006/customXml" ds:itemID="{03469D19-240F-4A87-8F8C-C04B4E00BA5E}">
+  <ds:schemaRefs>
+    <ds:schemaRef ds:uri="http://schemas.openxmlformats.org/officeDocument/2006/bibliography"/>
+  </ds:schemaRefs>
+</ds:datastoreItem>
 </file>
</xml_diff>

<commit_message>
Dang Hieu - fix
</commit_message>
<xml_diff>
--- a/BTTH1-Nhom 64CNTT3_8.docx
+++ b/BTTH1-Nhom 64CNTT3_8.docx
@@ -3487,8 +3487,40 @@
                 <w:rFonts w:ascii="Times New Roman" w:eastAsia="Times New Roman" w:hAnsi="Times New Roman" w:cs="Times New Roman"/>
                 <w:sz w:val="26"/>
                 <w:szCs w:val="26"/>
+                <w:lang w:val="en-US"/>
               </w:rPr>
             </w:pPr>
+            <w:proofErr w:type="spellStart"/>
+            <w:r>
+              <w:rPr>
+                <w:rFonts w:ascii="Times New Roman" w:eastAsia="Times New Roman" w:hAnsi="Times New Roman" w:cs="Times New Roman"/>
+                <w:sz w:val="26"/>
+                <w:szCs w:val="26"/>
+                <w:lang w:val="en-US"/>
+              </w:rPr>
+              <w:t>Cả</w:t>
+            </w:r>
+            <w:proofErr w:type="spellEnd"/>
+            <w:r>
+              <w:rPr>
+                <w:rFonts w:ascii="Times New Roman" w:eastAsia="Times New Roman" w:hAnsi="Times New Roman" w:cs="Times New Roman"/>
+                <w:sz w:val="26"/>
+                <w:szCs w:val="26"/>
+                <w:lang w:val="en-US"/>
+              </w:rPr>
+              <w:t xml:space="preserve"> </w:t>
+            </w:r>
+            <w:proofErr w:type="spellStart"/>
+            <w:r>
+              <w:rPr>
+                <w:rFonts w:ascii="Times New Roman" w:eastAsia="Times New Roman" w:hAnsi="Times New Roman" w:cs="Times New Roman"/>
+                <w:sz w:val="26"/>
+                <w:szCs w:val="26"/>
+                <w:lang w:val="en-US"/>
+              </w:rPr>
+              <w:t>nhóm</w:t>
+            </w:r>
+            <w:proofErr w:type="spellEnd"/>
           </w:p>
         </w:tc>
         <w:tc>
@@ -3569,7 +3601,7 @@
                 <w:szCs w:val="26"/>
                 <w:lang w:val="en-US"/>
               </w:rPr>
-              <w:t>7</w:t>
+              <w:t>4</w:t>
             </w:r>
           </w:p>
         </w:tc>
@@ -3766,8 +3798,40 @@
                 <w:rFonts w:ascii="Times New Roman" w:eastAsia="Times New Roman" w:hAnsi="Times New Roman" w:cs="Times New Roman"/>
                 <w:sz w:val="26"/>
                 <w:szCs w:val="26"/>
+                <w:lang w:val="en-US"/>
               </w:rPr>
             </w:pPr>
+            <w:proofErr w:type="spellStart"/>
+            <w:r>
+              <w:rPr>
+                <w:rFonts w:ascii="Times New Roman" w:eastAsia="Times New Roman" w:hAnsi="Times New Roman" w:cs="Times New Roman"/>
+                <w:sz w:val="26"/>
+                <w:szCs w:val="26"/>
+                <w:lang w:val="en-US"/>
+              </w:rPr>
+              <w:t>Cả</w:t>
+            </w:r>
+            <w:proofErr w:type="spellEnd"/>
+            <w:r>
+              <w:rPr>
+                <w:rFonts w:ascii="Times New Roman" w:eastAsia="Times New Roman" w:hAnsi="Times New Roman" w:cs="Times New Roman"/>
+                <w:sz w:val="26"/>
+                <w:szCs w:val="26"/>
+                <w:lang w:val="en-US"/>
+              </w:rPr>
+              <w:t xml:space="preserve"> </w:t>
+            </w:r>
+            <w:proofErr w:type="spellStart"/>
+            <w:r>
+              <w:rPr>
+                <w:rFonts w:ascii="Times New Roman" w:eastAsia="Times New Roman" w:hAnsi="Times New Roman" w:cs="Times New Roman"/>
+                <w:sz w:val="26"/>
+                <w:szCs w:val="26"/>
+                <w:lang w:val="en-US"/>
+              </w:rPr>
+              <w:t>nhóm</w:t>
+            </w:r>
+            <w:proofErr w:type="spellEnd"/>
           </w:p>
         </w:tc>
         <w:tc>
@@ -3848,7 +3912,7 @@
                 <w:szCs w:val="26"/>
                 <w:lang w:val="en-US"/>
               </w:rPr>
-              <w:t>3</w:t>
+              <w:t>2</w:t>
             </w:r>
           </w:p>
         </w:tc>
@@ -4050,8 +4114,29 @@
                 <w:rFonts w:ascii="Times New Roman" w:eastAsia="Times New Roman" w:hAnsi="Times New Roman" w:cs="Times New Roman"/>
                 <w:sz w:val="26"/>
                 <w:szCs w:val="26"/>
+                <w:lang w:val="en-US"/>
               </w:rPr>
             </w:pPr>
+            <w:proofErr w:type="spellStart"/>
+            <w:r>
+              <w:rPr>
+                <w:rFonts w:ascii="Times New Roman" w:eastAsia="Times New Roman" w:hAnsi="Times New Roman" w:cs="Times New Roman"/>
+                <w:sz w:val="26"/>
+                <w:szCs w:val="26"/>
+                <w:lang w:val="en-US"/>
+              </w:rPr>
+              <w:t>Đăng</w:t>
+            </w:r>
+            <w:proofErr w:type="spellEnd"/>
+            <w:r>
+              <w:rPr>
+                <w:rFonts w:ascii="Times New Roman" w:eastAsia="Times New Roman" w:hAnsi="Times New Roman" w:cs="Times New Roman"/>
+                <w:sz w:val="26"/>
+                <w:szCs w:val="26"/>
+                <w:lang w:val="en-US"/>
+              </w:rPr>
+              <w:t xml:space="preserve"> Hiếu</w:t>
+            </w:r>
           </w:p>
         </w:tc>
         <w:tc>
@@ -4310,8 +4395,18 @@
                 <w:rFonts w:ascii="Times New Roman" w:eastAsia="Times New Roman" w:hAnsi="Times New Roman" w:cs="Times New Roman"/>
                 <w:sz w:val="26"/>
                 <w:szCs w:val="26"/>
+                <w:lang w:val="en-US"/>
               </w:rPr>
             </w:pPr>
+            <w:r>
+              <w:rPr>
+                <w:rFonts w:ascii="Times New Roman" w:eastAsia="Times New Roman" w:hAnsi="Times New Roman" w:cs="Times New Roman"/>
+                <w:sz w:val="26"/>
+                <w:szCs w:val="26"/>
+                <w:lang w:val="en-US"/>
+              </w:rPr>
+              <w:t>Nguyên</w:t>
+            </w:r>
           </w:p>
         </w:tc>
         <w:tc>
@@ -4392,7 +4487,7 @@
                 <w:szCs w:val="26"/>
                 <w:lang w:val="en-US"/>
               </w:rPr>
-              <w:t>4</w:t>
+              <w:t>3</w:t>
             </w:r>
           </w:p>
         </w:tc>
@@ -4572,8 +4667,29 @@
                 <w:rFonts w:ascii="Times New Roman" w:eastAsia="Times New Roman" w:hAnsi="Times New Roman" w:cs="Times New Roman"/>
                 <w:sz w:val="26"/>
                 <w:szCs w:val="26"/>
+                <w:lang w:val="en-US"/>
               </w:rPr>
             </w:pPr>
+            <w:proofErr w:type="spellStart"/>
+            <w:r>
+              <w:rPr>
+                <w:rFonts w:ascii="Times New Roman" w:eastAsia="Times New Roman" w:hAnsi="Times New Roman" w:cs="Times New Roman"/>
+                <w:sz w:val="26"/>
+                <w:szCs w:val="26"/>
+                <w:lang w:val="en-US"/>
+              </w:rPr>
+              <w:t>Khắc</w:t>
+            </w:r>
+            <w:proofErr w:type="spellEnd"/>
+            <w:r>
+              <w:rPr>
+                <w:rFonts w:ascii="Times New Roman" w:eastAsia="Times New Roman" w:hAnsi="Times New Roman" w:cs="Times New Roman"/>
+                <w:sz w:val="26"/>
+                <w:szCs w:val="26"/>
+                <w:lang w:val="en-US"/>
+              </w:rPr>
+              <w:t xml:space="preserve"> Trung</w:t>
+            </w:r>
           </w:p>
         </w:tc>
         <w:tc>
@@ -4654,7 +4770,7 @@
                 <w:szCs w:val="26"/>
                 <w:lang w:val="en-US"/>
               </w:rPr>
-              <w:t>2</w:t>
+              <w:t>1</w:t>
             </w:r>
           </w:p>
         </w:tc>
@@ -4832,8 +4948,18 @@
                 <w:rFonts w:ascii="Times New Roman" w:eastAsia="Times New Roman" w:hAnsi="Times New Roman" w:cs="Times New Roman"/>
                 <w:sz w:val="26"/>
                 <w:szCs w:val="26"/>
+                <w:lang w:val="en-US"/>
               </w:rPr>
             </w:pPr>
+            <w:r>
+              <w:rPr>
+                <w:rFonts w:ascii="Times New Roman" w:eastAsia="Times New Roman" w:hAnsi="Times New Roman" w:cs="Times New Roman"/>
+                <w:sz w:val="26"/>
+                <w:szCs w:val="26"/>
+                <w:lang w:val="en-US"/>
+              </w:rPr>
+              <w:t>Trí Duy</w:t>
+            </w:r>
           </w:p>
         </w:tc>
         <w:tc>
@@ -4914,7 +5040,7 @@
                 <w:szCs w:val="26"/>
                 <w:lang w:val="en-US"/>
               </w:rPr>
-              <w:t>2</w:t>
+              <w:t>1</w:t>
             </w:r>
           </w:p>
         </w:tc>
@@ -5116,8 +5242,18 @@
                 <w:rFonts w:ascii="Times New Roman" w:eastAsia="Times New Roman" w:hAnsi="Times New Roman" w:cs="Times New Roman"/>
                 <w:sz w:val="26"/>
                 <w:szCs w:val="26"/>
+                <w:lang w:val="en-US"/>
               </w:rPr>
             </w:pPr>
+            <w:r>
+              <w:rPr>
+                <w:rFonts w:ascii="Times New Roman" w:eastAsia="Times New Roman" w:hAnsi="Times New Roman" w:cs="Times New Roman"/>
+                <w:sz w:val="26"/>
+                <w:szCs w:val="26"/>
+                <w:lang w:val="en-US"/>
+              </w:rPr>
+              <w:t>Minh Hiếu</w:t>
+            </w:r>
           </w:p>
         </w:tc>
         <w:tc>
@@ -5376,8 +5512,18 @@
                 <w:rFonts w:ascii="Times New Roman" w:eastAsia="Times New Roman" w:hAnsi="Times New Roman" w:cs="Times New Roman"/>
                 <w:sz w:val="26"/>
                 <w:szCs w:val="26"/>
+                <w:lang w:val="en-US"/>
               </w:rPr>
             </w:pPr>
+            <w:r>
+              <w:rPr>
+                <w:rFonts w:ascii="Times New Roman" w:eastAsia="Times New Roman" w:hAnsi="Times New Roman" w:cs="Times New Roman"/>
+                <w:sz w:val="26"/>
+                <w:szCs w:val="26"/>
+                <w:lang w:val="en-US"/>
+              </w:rPr>
+              <w:t>Quốc Chung</w:t>
+            </w:r>
           </w:p>
         </w:tc>
         <w:tc>
@@ -5458,7 +5604,7 @@
                 <w:szCs w:val="26"/>
                 <w:lang w:val="en-US"/>
               </w:rPr>
-              <w:t>4</w:t>
+              <w:t>3</w:t>
             </w:r>
           </w:p>
         </w:tc>
@@ -5638,8 +5784,29 @@
                 <w:rFonts w:ascii="Times New Roman" w:eastAsia="Times New Roman" w:hAnsi="Times New Roman" w:cs="Times New Roman"/>
                 <w:sz w:val="26"/>
                 <w:szCs w:val="26"/>
+                <w:lang w:val="en-US"/>
               </w:rPr>
             </w:pPr>
+            <w:proofErr w:type="spellStart"/>
+            <w:r>
+              <w:rPr>
+                <w:rFonts w:ascii="Times New Roman" w:eastAsia="Times New Roman" w:hAnsi="Times New Roman" w:cs="Times New Roman"/>
+                <w:sz w:val="26"/>
+                <w:szCs w:val="26"/>
+                <w:lang w:val="en-US"/>
+              </w:rPr>
+              <w:t>Đỗ</w:t>
+            </w:r>
+            <w:proofErr w:type="spellEnd"/>
+            <w:r>
+              <w:rPr>
+                <w:rFonts w:ascii="Times New Roman" w:eastAsia="Times New Roman" w:hAnsi="Times New Roman" w:cs="Times New Roman"/>
+                <w:sz w:val="26"/>
+                <w:szCs w:val="26"/>
+                <w:lang w:val="en-US"/>
+              </w:rPr>
+              <w:t xml:space="preserve"> Anh</w:t>
+            </w:r>
           </w:p>
         </w:tc>
         <w:tc>
@@ -5720,7 +5887,7 @@
                 <w:szCs w:val="26"/>
                 <w:lang w:val="en-US"/>
               </w:rPr>
-              <w:t>2</w:t>
+              <w:t>1</w:t>
             </w:r>
           </w:p>
         </w:tc>
@@ -5897,8 +6064,18 @@
                 <w:rFonts w:ascii="Times New Roman" w:eastAsia="Times New Roman" w:hAnsi="Times New Roman" w:cs="Times New Roman"/>
                 <w:sz w:val="26"/>
                 <w:szCs w:val="26"/>
+                <w:lang w:val="en-US"/>
               </w:rPr>
             </w:pPr>
+            <w:r>
+              <w:rPr>
+                <w:rFonts w:ascii="Times New Roman" w:eastAsia="Times New Roman" w:hAnsi="Times New Roman" w:cs="Times New Roman"/>
+                <w:sz w:val="26"/>
+                <w:szCs w:val="26"/>
+                <w:lang w:val="en-US"/>
+              </w:rPr>
+              <w:t>Quang Dũng</w:t>
+            </w:r>
           </w:p>
         </w:tc>
         <w:tc>
@@ -5979,7 +6156,7 @@
                 <w:szCs w:val="26"/>
                 <w:lang w:val="en-US"/>
               </w:rPr>
-              <w:t>2</w:t>
+              <w:t>1</w:t>
             </w:r>
           </w:p>
         </w:tc>
@@ -6099,6 +6276,7 @@
         <w:rPr>
           <w:rFonts w:ascii="Times New Roman" w:eastAsia="Times New Roman" w:hAnsi="Times New Roman" w:cs="Times New Roman"/>
           <w:b/>
+          <w:noProof/>
           <w:sz w:val="28"/>
           <w:szCs w:val="28"/>
         </w:rPr>
@@ -15471,28 +15649,28 @@
 </file>
 
 <file path=customXml/item1.xml><?xml version="1.0" encoding="utf-8"?>
+<b:Sources xmlns:b="http://schemas.openxmlformats.org/officeDocument/2006/bibliography" xmlns="http://schemas.openxmlformats.org/officeDocument/2006/bibliography" SelectedStyle="\APASixthEditionOfficeOnline.xsl" StyleName="APA" Version="6"/>
+</file>
+
+<file path=customXml/item2.xml><?xml version="1.0" encoding="utf-8"?>
 <go:gDocsCustomXmlDataStorage xmlns:go="http://customooxmlschemas.google.com/" xmlns:r="http://schemas.openxmlformats.org/officeDocument/2006/relationships">
   <go:docsCustomData xmlns:go="http://customooxmlschemas.google.com/" roundtripDataSignature="AMtx7miPmvZMFIejV5efucwn+t7f+t50YA==">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</go:docsCustomData>
 </go:gDocsCustomXmlDataStorage>
 </file>
 
-<file path=customXml/item2.xml><?xml version="1.0" encoding="utf-8"?>
-<b:Sources xmlns:b="http://schemas.openxmlformats.org/officeDocument/2006/bibliography" xmlns="http://schemas.openxmlformats.org/officeDocument/2006/bibliography" SelectedStyle="\APASixthEditionOfficeOnline.xsl" StyleName="APA" Version="6"/>
+<file path=customXml/itemProps1.xml><?xml version="1.0" encoding="utf-8"?>
+<ds:datastoreItem xmlns:ds="http://schemas.openxmlformats.org/officeDocument/2006/customXml" ds:itemID="{03469D19-240F-4A87-8F8C-C04B4E00BA5E}">
+  <ds:schemaRefs>
+    <ds:schemaRef ds:uri="http://schemas.openxmlformats.org/officeDocument/2006/bibliography"/>
+  </ds:schemaRefs>
+</ds:datastoreItem>
 </file>
 
-<file path=customXml/itemProps1.xml><?xml version="1.0" encoding="utf-8"?>
+<file path=customXml/itemProps2.xml><?xml version="1.0" encoding="utf-8"?>
 <ds:datastoreItem xmlns:ds="http://schemas.openxmlformats.org/officeDocument/2006/customXml" ds:itemID="{11111111-1234-1234-1234-123412341234}">
   <ds:schemaRefs>
     <ds:schemaRef ds:uri="http://customooxmlschemas.google.com/"/>
     <ds:schemaRef ds:uri="http://schemas.openxmlformats.org/officeDocument/2006/relationships"/>
   </ds:schemaRefs>
 </ds:datastoreItem>
-</file>
-
-<file path=customXml/itemProps2.xml><?xml version="1.0" encoding="utf-8"?>
-<ds:datastoreItem xmlns:ds="http://schemas.openxmlformats.org/officeDocument/2006/customXml" ds:itemID="{03469D19-240F-4A87-8F8C-C04B4E00BA5E}">
-  <ds:schemaRefs>
-    <ds:schemaRef ds:uri="http://schemas.openxmlformats.org/officeDocument/2006/bibliography"/>
-  </ds:schemaRefs>
-</ds:datastoreItem>
 </file>
</xml_diff>

<commit_message>
Dang Hieu - fixed3
</commit_message>
<xml_diff>
--- a/BTTH1-Nhom 64CNTT3_8.docx
+++ b/BTTH1-Nhom 64CNTT3_8.docx
@@ -5901,8 +5901,8 @@
       <w:r>
         <w:drawing>
           <wp:inline distT="0" distB="0" distL="114300" distR="114300">
-            <wp:extent cx="6231255" cy="3176905"/>
-            <wp:effectExtent l="0" t="0" r="1905" b="8255"/>
+            <wp:extent cx="6109335" cy="3326130"/>
+            <wp:effectExtent l="0" t="0" r="1905" b="11430"/>
             <wp:docPr id="3" name="Picture 1"/>
             <wp:cNvGraphicFramePr>
               <a:graphicFrameLocks xmlns:a="http://schemas.openxmlformats.org/drawingml/2006/main" noChangeAspect="1"/>
@@ -5925,7 +5925,7 @@
                   <pic:spPr>
                     <a:xfrm>
                       <a:off x="0" y="0"/>
-                      <a:ext cx="6231255" cy="3176905"/>
+                      <a:ext cx="6109335" cy="3326130"/>
                     </a:xfrm>
                     <a:prstGeom prst="rect">
                       <a:avLst/>
@@ -5941,8 +5941,6 @@
           </wp:inline>
         </w:drawing>
       </w:r>
-      <w:bookmarkStart w:id="1" w:name="_GoBack"/>
-      <w:bookmarkEnd w:id="1"/>
     </w:p>
     <w:p>
       <w:pPr>
@@ -5996,10 +5994,8 @@
     <w:p>
       <w:pPr>
         <w:rPr>
-          <w:rFonts w:ascii="Times New Roman" w:hAnsi="Times New Roman" w:eastAsia="Times New Roman" w:cs="Times New Roman"/>
-          <w:b/>
-          <w:sz w:val="28"/>
-          <w:szCs w:val="28"/>
+          <w:sz w:val="36"/>
+          <w:szCs w:val="36"/>
         </w:rPr>
       </w:pPr>
       <w:r>
@@ -6055,6 +6051,18 @@
           <w:szCs w:val="28"/>
         </w:rPr>
       </w:pPr>
+    </w:p>
+    <w:p>
+      <w:pPr>
+        <w:rPr>
+          <w:rFonts w:ascii="Times New Roman" w:hAnsi="Times New Roman" w:eastAsia="Times New Roman" w:cs="Times New Roman"/>
+          <w:b/>
+          <w:sz w:val="28"/>
+          <w:szCs w:val="28"/>
+        </w:rPr>
+      </w:pPr>
+      <w:bookmarkStart w:id="1" w:name="_GoBack"/>
+      <w:bookmarkEnd w:id="1"/>
       <w:r>
         <w:rPr>
           <w:rFonts w:ascii="Times New Roman" w:hAnsi="Times New Roman" w:eastAsia="Times New Roman" w:cs="Times New Roman"/>
@@ -10559,23 +10567,23 @@
 </file>
 
 <file path=customXml/item1.xml><?xml version="1.0" encoding="utf-8"?>
+<b:Sources xmlns:b="http://schemas.openxmlformats.org/officeDocument/2006/bibliography" xmlns="http://schemas.openxmlformats.org/officeDocument/2006/bibliography" SelectedStyle="\APASixthEditionOfficeOnline.xsl" StyleName="APA" Version="6"/>
+</file>
+
+<file path=customXml/item2.xml><?xml version="1.0" encoding="utf-8"?>
 <go:gDocsCustomXmlDataStorage xmlns:go="http://customooxmlschemas.google.com/" xmlns:r="http://schemas.openxmlformats.org/officeDocument/2006/relationships">
   <go:docsCustomData xmlns:go="http://customooxmlschemas.google.com/" roundtripDataSignature="AMtx7miPmvZMFIejV5efucwn+t7f+t50YA==">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</go:docsCustomData>
 </go:gDocsCustomXmlDataStorage>
 </file>
 
-<file path=customXml/item2.xml><?xml version="1.0" encoding="utf-8"?>
-<b:Sources xmlns:b="http://schemas.openxmlformats.org/officeDocument/2006/bibliography" xmlns="http://schemas.openxmlformats.org/officeDocument/2006/bibliography" SelectedStyle="\APASixthEditionOfficeOnline.xsl" StyleName="APA" Version="6"/>
-</file>
-
 <file path=customXml/itemProps1.xml><?xml version="1.0" encoding="utf-8"?>
-<ds:datastoreItem xmlns:ds="http://schemas.openxmlformats.org/officeDocument/2006/customXml" ds:itemID="{11111111-1234-1234-1234-123412341234}">
+<ds:datastoreItem xmlns:ds="http://schemas.openxmlformats.org/officeDocument/2006/customXml" ds:itemID="{03469D19-240F-4A87-8F8C-C04B4E00BA5E}">
   <ds:schemaRefs/>
 </ds:datastoreItem>
 </file>
 
 <file path=customXml/itemProps2.xml><?xml version="1.0" encoding="utf-8"?>
-<ds:datastoreItem xmlns:ds="http://schemas.openxmlformats.org/officeDocument/2006/customXml" ds:itemID="{03469D19-240F-4A87-8F8C-C04B4E00BA5E}">
+<ds:datastoreItem xmlns:ds="http://schemas.openxmlformats.org/officeDocument/2006/customXml" ds:itemID="{11111111-1234-1234-1234-123412341234}">
   <ds:schemaRefs/>
 </ds:datastoreItem>
 </file>
</xml_diff>